<commit_message>
Little fixed in testing report student 2
</commit_message>
<xml_diff>
--- a/reports/Student #2/D04/Testing report.docx
+++ b/reports/Student #2/D04/Testing report.docx
@@ -985,7 +985,7 @@
                 <w:noProof/>
                 <w:webHidden/>
               </w:rPr>
-              <w:t>6</w:t>
+              <w:t>7</w:t>
             </w:r>
             <w:r>
               <w:rPr>
@@ -4026,45 +4026,90 @@
               <w:rPr>
                 <w:sz w:val="20"/>
                 <w:szCs w:val="20"/>
-              </w:rPr>
-            </w:pPr>
+                <w:lang w:val="en-US"/>
+              </w:rPr>
+            </w:pPr>
+            <w:r>
+              <w:rPr>
+                <w:sz w:val="20"/>
+                <w:szCs w:val="20"/>
+                <w:lang w:val="en-US"/>
+              </w:rPr>
+              <w:t>Show</w:t>
+            </w:r>
+            <w:r>
+              <w:rPr>
+                <w:sz w:val="20"/>
+                <w:szCs w:val="20"/>
+                <w:lang w:val="en-US"/>
+              </w:rPr>
+              <w:t xml:space="preserve"> a </w:t>
+            </w:r>
+            <w:r>
+              <w:rPr>
+                <w:sz w:val="20"/>
+                <w:szCs w:val="20"/>
+                <w:lang w:val="en-US"/>
+              </w:rPr>
+              <w:t>booking</w:t>
+            </w:r>
+            <w:r>
+              <w:rPr>
+                <w:sz w:val="20"/>
+                <w:szCs w:val="20"/>
+                <w:lang w:val="en-US"/>
+              </w:rPr>
+              <w:t xml:space="preserve"> with a non-existent id or non-numeric id</w:t>
+            </w:r>
+          </w:p>
+        </w:tc>
+        <w:tc>
+          <w:tcPr>
+            <w:tcW w:w="2831" w:type="dxa"/>
+          </w:tcPr>
+          <w:p>
+            <w:pPr>
+              <w:jc w:val="center"/>
+              <w:cnfStyle w:val="000000000000" w:firstRow="0" w:lastRow="0" w:firstColumn="0" w:lastColumn="0" w:oddVBand="0" w:evenVBand="0" w:oddHBand="0" w:evenHBand="0" w:firstRowFirstColumn="0" w:firstRowLastColumn="0" w:lastRowFirstColumn="0" w:lastRowLastColumn="0"/>
+              <w:rPr>
+                <w:sz w:val="20"/>
+                <w:szCs w:val="20"/>
+                <w:lang w:val="en-US"/>
+              </w:rPr>
+            </w:pPr>
+            <w:r>
+              <w:rPr>
+                <w:sz w:val="20"/>
+                <w:szCs w:val="20"/>
+                <w:lang w:val="en-US"/>
+              </w:rPr>
+              <w:t xml:space="preserve">An error appeared access </w:t>
+            </w:r>
             <w:proofErr w:type="gramStart"/>
             <w:r>
               <w:rPr>
                 <w:sz w:val="20"/>
                 <w:szCs w:val="20"/>
-              </w:rPr>
-              <w:t>Show</w:t>
-            </w:r>
+                <w:lang w:val="en-US"/>
+              </w:rPr>
+              <w:t xml:space="preserve">not </w:t>
+            </w:r>
+            <w:proofErr w:type="spellStart"/>
+            <w:r>
+              <w:rPr>
+                <w:sz w:val="20"/>
+                <w:szCs w:val="20"/>
+                <w:lang w:val="en-US"/>
+              </w:rPr>
+              <w:t>authorise</w:t>
+            </w:r>
+            <w:proofErr w:type="spellEnd"/>
             <w:proofErr w:type="gramEnd"/>
-            <w:r>
-              <w:rPr>
-                <w:sz w:val="20"/>
-                <w:szCs w:val="20"/>
-              </w:rPr>
-              <w:t xml:space="preserve"> a </w:t>
-            </w:r>
-            <w:proofErr w:type="spellStart"/>
-            <w:r>
-              <w:rPr>
-                <w:sz w:val="20"/>
-                <w:szCs w:val="20"/>
-              </w:rPr>
-              <w:t>passenger</w:t>
-            </w:r>
-            <w:proofErr w:type="spellEnd"/>
-            <w:r>
-              <w:rPr>
-                <w:sz w:val="20"/>
-                <w:szCs w:val="20"/>
-              </w:rPr>
-              <w:t xml:space="preserve"> </w:t>
-            </w:r>
-          </w:p>
-        </w:tc>
-        <w:tc>
-          <w:tcPr>
-            <w:tcW w:w="2831" w:type="dxa"/>
+          </w:p>
+        </w:tc>
+        <w:tc>
+          <w:tcPr>
+            <w:tcW w:w="2832" w:type="dxa"/>
           </w:tcPr>
           <w:p>
             <w:pPr>
@@ -4074,29 +4119,6 @@
                 <w:sz w:val="20"/>
                 <w:szCs w:val="20"/>
                 <w:lang w:val="en-US"/>
-              </w:rPr>
-            </w:pPr>
-            <w:r>
-              <w:rPr>
-                <w:sz w:val="20"/>
-                <w:szCs w:val="20"/>
-                <w:lang w:val="en-US"/>
-              </w:rPr>
-              <w:t>The data related to that passenger was shown</w:t>
-            </w:r>
-          </w:p>
-        </w:tc>
-        <w:tc>
-          <w:tcPr>
-            <w:tcW w:w="2832" w:type="dxa"/>
-          </w:tcPr>
-          <w:p>
-            <w:pPr>
-              <w:jc w:val="center"/>
-              <w:cnfStyle w:val="000000000000" w:firstRow="0" w:lastRow="0" w:firstColumn="0" w:lastColumn="0" w:oddVBand="0" w:evenVBand="0" w:oddHBand="0" w:evenHBand="0" w:firstRowFirstColumn="0" w:firstRowLastColumn="0" w:lastRowFirstColumn="0" w:lastRowLastColumn="0"/>
-              <w:rPr>
-                <w:sz w:val="20"/>
-                <w:szCs w:val="20"/>
               </w:rPr>
             </w:pPr>
             <w:proofErr w:type="spellStart"/>
@@ -4126,6 +4148,103 @@
               <w:rPr>
                 <w:sz w:val="20"/>
                 <w:szCs w:val="20"/>
+              </w:rPr>
+            </w:pPr>
+            <w:proofErr w:type="gramStart"/>
+            <w:r>
+              <w:rPr>
+                <w:sz w:val="20"/>
+                <w:szCs w:val="20"/>
+              </w:rPr>
+              <w:t>Show</w:t>
+            </w:r>
+            <w:proofErr w:type="gramEnd"/>
+            <w:r>
+              <w:rPr>
+                <w:sz w:val="20"/>
+                <w:szCs w:val="20"/>
+              </w:rPr>
+              <w:t xml:space="preserve"> a </w:t>
+            </w:r>
+            <w:proofErr w:type="spellStart"/>
+            <w:r>
+              <w:rPr>
+                <w:sz w:val="20"/>
+                <w:szCs w:val="20"/>
+              </w:rPr>
+              <w:t>passenger</w:t>
+            </w:r>
+            <w:proofErr w:type="spellEnd"/>
+            <w:r>
+              <w:rPr>
+                <w:sz w:val="20"/>
+                <w:szCs w:val="20"/>
+              </w:rPr>
+              <w:t xml:space="preserve"> </w:t>
+            </w:r>
+          </w:p>
+        </w:tc>
+        <w:tc>
+          <w:tcPr>
+            <w:tcW w:w="2831" w:type="dxa"/>
+          </w:tcPr>
+          <w:p>
+            <w:pPr>
+              <w:jc w:val="center"/>
+              <w:cnfStyle w:val="000000100000" w:firstRow="0" w:lastRow="0" w:firstColumn="0" w:lastColumn="0" w:oddVBand="0" w:evenVBand="0" w:oddHBand="1" w:evenHBand="0" w:firstRowFirstColumn="0" w:firstRowLastColumn="0" w:lastRowFirstColumn="0" w:lastRowLastColumn="0"/>
+              <w:rPr>
+                <w:sz w:val="20"/>
+                <w:szCs w:val="20"/>
+                <w:lang w:val="en-US"/>
+              </w:rPr>
+            </w:pPr>
+            <w:r>
+              <w:rPr>
+                <w:sz w:val="20"/>
+                <w:szCs w:val="20"/>
+                <w:lang w:val="en-US"/>
+              </w:rPr>
+              <w:t>The data related to that passenger was shown</w:t>
+            </w:r>
+          </w:p>
+        </w:tc>
+        <w:tc>
+          <w:tcPr>
+            <w:tcW w:w="2832" w:type="dxa"/>
+          </w:tcPr>
+          <w:p>
+            <w:pPr>
+              <w:jc w:val="center"/>
+              <w:cnfStyle w:val="000000100000" w:firstRow="0" w:lastRow="0" w:firstColumn="0" w:lastColumn="0" w:oddVBand="0" w:evenVBand="0" w:oddHBand="1" w:evenHBand="0" w:firstRowFirstColumn="0" w:firstRowLastColumn="0" w:lastRowFirstColumn="0" w:lastRowLastColumn="0"/>
+              <w:rPr>
+                <w:sz w:val="20"/>
+                <w:szCs w:val="20"/>
+              </w:rPr>
+            </w:pPr>
+            <w:proofErr w:type="spellStart"/>
+            <w:r>
+              <w:rPr>
+                <w:sz w:val="20"/>
+                <w:szCs w:val="20"/>
+              </w:rPr>
+              <w:t>None</w:t>
+            </w:r>
+            <w:proofErr w:type="spellEnd"/>
+          </w:p>
+        </w:tc>
+      </w:tr>
+      <w:tr>
+        <w:tc>
+          <w:tcPr>
+            <w:cnfStyle w:val="001000000000" w:firstRow="0" w:lastRow="0" w:firstColumn="1" w:lastColumn="0" w:oddVBand="0" w:evenVBand="0" w:oddHBand="0" w:evenHBand="0" w:firstRowFirstColumn="0" w:firstRowLastColumn="0" w:lastRowFirstColumn="0" w:lastRowLastColumn="0"/>
+            <w:tcW w:w="2831" w:type="dxa"/>
+          </w:tcPr>
+          <w:p>
+            <w:pPr>
+              <w:jc w:val="center"/>
+              <w:rPr>
+                <w:sz w:val="20"/>
+                <w:szCs w:val="20"/>
                 <w:lang w:val="en-US"/>
               </w:rPr>
             </w:pPr>
@@ -4154,7 +4273,7 @@
           <w:p>
             <w:pPr>
               <w:jc w:val="center"/>
-              <w:cnfStyle w:val="000000100000" w:firstRow="0" w:lastRow="0" w:firstColumn="0" w:lastColumn="0" w:oddVBand="0" w:evenVBand="0" w:oddHBand="1" w:evenHBand="0" w:firstRowFirstColumn="0" w:firstRowLastColumn="0" w:lastRowFirstColumn="0" w:lastRowLastColumn="0"/>
+              <w:cnfStyle w:val="000000000000" w:firstRow="0" w:lastRow="0" w:firstColumn="0" w:lastColumn="0" w:oddVBand="0" w:evenVBand="0" w:oddHBand="0" w:evenHBand="0" w:firstRowFirstColumn="0" w:firstRowLastColumn="0" w:lastRowFirstColumn="0" w:lastRowLastColumn="0"/>
               <w:rPr>
                 <w:sz w:val="20"/>
                 <w:szCs w:val="20"/>
@@ -4198,7 +4317,7 @@
           <w:p>
             <w:pPr>
               <w:jc w:val="center"/>
-              <w:cnfStyle w:val="000000100000" w:firstRow="0" w:lastRow="0" w:firstColumn="0" w:lastColumn="0" w:oddVBand="0" w:evenVBand="0" w:oddHBand="1" w:evenHBand="0" w:firstRowFirstColumn="0" w:firstRowLastColumn="0" w:lastRowFirstColumn="0" w:lastRowLastColumn="0"/>
+              <w:cnfStyle w:val="000000000000" w:firstRow="0" w:lastRow="0" w:firstColumn="0" w:lastColumn="0" w:oddVBand="0" w:evenVBand="0" w:oddHBand="0" w:evenHBand="0" w:firstRowFirstColumn="0" w:firstRowLastColumn="0" w:lastRowFirstColumn="0" w:lastRowLastColumn="0"/>
               <w:rPr>
                 <w:sz w:val="20"/>
                 <w:szCs w:val="20"/>
@@ -4217,6 +4336,9 @@
         </w:tc>
       </w:tr>
       <w:tr>
+        <w:trPr>
+          <w:cnfStyle w:val="000000100000" w:firstRow="0" w:lastRow="0" w:firstColumn="0" w:lastColumn="0" w:oddVBand="0" w:evenVBand="0" w:oddHBand="1" w:evenHBand="0" w:firstRowFirstColumn="0" w:firstRowLastColumn="0" w:lastRowFirstColumn="0" w:lastRowLastColumn="0"/>
+        </w:trPr>
         <w:tc>
           <w:tcPr>
             <w:cnfStyle w:val="001000000000" w:firstRow="0" w:lastRow="0" w:firstColumn="1" w:lastColumn="0" w:oddVBand="0" w:evenVBand="0" w:oddHBand="0" w:evenHBand="0" w:firstRowFirstColumn="0" w:firstRowLastColumn="0" w:lastRowFirstColumn="0" w:lastRowLastColumn="0"/>
@@ -4256,7 +4378,7 @@
           <w:p>
             <w:pPr>
               <w:jc w:val="center"/>
-              <w:cnfStyle w:val="000000000000" w:firstRow="0" w:lastRow="0" w:firstColumn="0" w:lastColumn="0" w:oddVBand="0" w:evenVBand="0" w:oddHBand="0" w:evenHBand="0" w:firstRowFirstColumn="0" w:firstRowLastColumn="0" w:lastRowFirstColumn="0" w:lastRowLastColumn="0"/>
+              <w:cnfStyle w:val="000000100000" w:firstRow="0" w:lastRow="0" w:firstColumn="0" w:lastColumn="0" w:oddVBand="0" w:evenVBand="0" w:oddHBand="1" w:evenHBand="0" w:firstRowFirstColumn="0" w:firstRowLastColumn="0" w:lastRowFirstColumn="0" w:lastRowLastColumn="0"/>
               <w:rPr>
                 <w:sz w:val="20"/>
                 <w:szCs w:val="20"/>
@@ -4300,10 +4422,113 @@
           <w:p>
             <w:pPr>
               <w:jc w:val="center"/>
+              <w:cnfStyle w:val="000000100000" w:firstRow="0" w:lastRow="0" w:firstColumn="0" w:lastColumn="0" w:oddVBand="0" w:evenVBand="0" w:oddHBand="1" w:evenHBand="0" w:firstRowFirstColumn="0" w:firstRowLastColumn="0" w:lastRowFirstColumn="0" w:lastRowLastColumn="0"/>
+              <w:rPr>
+                <w:sz w:val="20"/>
+                <w:szCs w:val="20"/>
+              </w:rPr>
+            </w:pPr>
+            <w:proofErr w:type="spellStart"/>
+            <w:r>
+              <w:rPr>
+                <w:sz w:val="20"/>
+                <w:szCs w:val="20"/>
+              </w:rPr>
+              <w:t>None</w:t>
+            </w:r>
+            <w:proofErr w:type="spellEnd"/>
+          </w:p>
+        </w:tc>
+      </w:tr>
+      <w:tr>
+        <w:tc>
+          <w:tcPr>
+            <w:cnfStyle w:val="001000000000" w:firstRow="0" w:lastRow="0" w:firstColumn="1" w:lastColumn="0" w:oddVBand="0" w:evenVBand="0" w:oddHBand="0" w:evenHBand="0" w:firstRowFirstColumn="0" w:firstRowLastColumn="0" w:lastRowFirstColumn="0" w:lastRowLastColumn="0"/>
+            <w:tcW w:w="2831" w:type="dxa"/>
+          </w:tcPr>
+          <w:p>
+            <w:pPr>
+              <w:jc w:val="center"/>
+              <w:rPr>
+                <w:sz w:val="20"/>
+                <w:szCs w:val="20"/>
+                <w:lang w:val="en-US"/>
+              </w:rPr>
+            </w:pPr>
+            <w:r>
+              <w:rPr>
+                <w:sz w:val="20"/>
+                <w:szCs w:val="20"/>
+                <w:lang w:val="en-US"/>
+              </w:rPr>
+              <w:t>Show</w:t>
+            </w:r>
+            <w:r>
+              <w:rPr>
+                <w:sz w:val="20"/>
+                <w:szCs w:val="20"/>
+                <w:lang w:val="en-US"/>
+              </w:rPr>
+              <w:t xml:space="preserve"> a passenger with a non-existent id or non-numeric id</w:t>
+            </w:r>
+          </w:p>
+        </w:tc>
+        <w:tc>
+          <w:tcPr>
+            <w:tcW w:w="2831" w:type="dxa"/>
+          </w:tcPr>
+          <w:p>
+            <w:pPr>
+              <w:jc w:val="center"/>
               <w:cnfStyle w:val="000000000000" w:firstRow="0" w:lastRow="0" w:firstColumn="0" w:lastColumn="0" w:oddVBand="0" w:evenVBand="0" w:oddHBand="0" w:evenHBand="0" w:firstRowFirstColumn="0" w:firstRowLastColumn="0" w:lastRowFirstColumn="0" w:lastRowLastColumn="0"/>
               <w:rPr>
                 <w:sz w:val="20"/>
                 <w:szCs w:val="20"/>
+                <w:lang w:val="en-US"/>
+              </w:rPr>
+            </w:pPr>
+            <w:r>
+              <w:rPr>
+                <w:sz w:val="20"/>
+                <w:szCs w:val="20"/>
+                <w:lang w:val="en-US"/>
+              </w:rPr>
+              <w:t xml:space="preserve">An error appeared access </w:t>
+            </w:r>
+            <w:proofErr w:type="gramStart"/>
+            <w:r>
+              <w:rPr>
+                <w:sz w:val="20"/>
+                <w:szCs w:val="20"/>
+                <w:lang w:val="en-US"/>
+              </w:rPr>
+              <w:t xml:space="preserve">not </w:t>
+            </w:r>
+            <w:proofErr w:type="spellStart"/>
+            <w:r>
+              <w:rPr>
+                <w:sz w:val="20"/>
+                <w:szCs w:val="20"/>
+                <w:lang w:val="en-US"/>
+              </w:rPr>
+              <w:t>authorise</w:t>
+            </w:r>
+            <w:proofErr w:type="spellEnd"/>
+            <w:proofErr w:type="gramEnd"/>
+          </w:p>
+        </w:tc>
+        <w:tc>
+          <w:tcPr>
+            <w:tcW w:w="2832" w:type="dxa"/>
+          </w:tcPr>
+          <w:p>
+            <w:pPr>
+              <w:jc w:val="center"/>
+              <w:cnfStyle w:val="000000000000" w:firstRow="0" w:lastRow="0" w:firstColumn="0" w:lastColumn="0" w:oddVBand="0" w:evenVBand="0" w:oddHBand="0" w:evenHBand="0" w:firstRowFirstColumn="0" w:firstRowLastColumn="0" w:lastRowFirstColumn="0" w:lastRowLastColumn="0"/>
+              <w:rPr>
+                <w:sz w:val="20"/>
+                <w:szCs w:val="20"/>
+                <w:lang w:val="en-US"/>
               </w:rPr>
             </w:pPr>
             <w:proofErr w:type="spellStart"/>
@@ -4331,6 +4556,7 @@
         <w:rPr>
           <w:lang w:val="en-US"/>
         </w:rPr>
+        <w:lastRenderedPageBreak/>
         <w:t xml:space="preserve">4.2 </w:t>
       </w:r>
       <w:r>
@@ -4489,7 +4715,6 @@
                 <w:szCs w:val="20"/>
                 <w:lang w:val="en-US"/>
               </w:rPr>
-              <w:lastRenderedPageBreak/>
               <w:t>Create a booking with all fields empty</w:t>
             </w:r>
           </w:p>
@@ -6208,6 +6433,7 @@
                 <w:szCs w:val="20"/>
                 <w:lang w:val="en-US"/>
               </w:rPr>
+              <w:lastRenderedPageBreak/>
               <w:t>Create a relationship between a booking and a passenger with empty values</w:t>
             </w:r>
           </w:p>
@@ -6285,7 +6511,6 @@
                 <w:szCs w:val="20"/>
                 <w:lang w:val="en-US"/>
               </w:rPr>
-              <w:lastRenderedPageBreak/>
               <w:t>Create a relationship between a booking and an existing passenger</w:t>
             </w:r>
           </w:p>
@@ -6457,7 +6682,39 @@
                 <w:szCs w:val="20"/>
                 <w:lang w:val="en-US"/>
               </w:rPr>
-              <w:t>Create a passenger with all empty values</w:t>
+              <w:t>Show</w:t>
+            </w:r>
+            <w:r>
+              <w:rPr>
+                <w:sz w:val="20"/>
+                <w:szCs w:val="20"/>
+                <w:lang w:val="en-US"/>
+              </w:rPr>
+              <w:t xml:space="preserve"> a </w:t>
+            </w:r>
+            <w:r>
+              <w:rPr>
+                <w:sz w:val="20"/>
+                <w:szCs w:val="20"/>
+                <w:lang w:val="en-US"/>
+              </w:rPr>
+              <w:t xml:space="preserve">relationship </w:t>
+            </w:r>
+            <w:r>
+              <w:rPr>
+                <w:sz w:val="20"/>
+                <w:szCs w:val="20"/>
+                <w:lang w:val="en-US"/>
+              </w:rPr>
+              <w:t>with a non-existent id or non-numeric id</w:t>
+            </w:r>
+            <w:r>
+              <w:rPr>
+                <w:sz w:val="20"/>
+                <w:szCs w:val="20"/>
+                <w:lang w:val="en-US"/>
+              </w:rPr>
+              <w:t xml:space="preserve"> in booking or passenger</w:t>
             </w:r>
           </w:p>
         </w:tc>
@@ -6481,8 +6738,28 @@
                 <w:szCs w:val="20"/>
                 <w:lang w:val="en-US"/>
               </w:rPr>
-              <w:t xml:space="preserve">The system prevented the creation of the passenger with a non-blocking error </w:t>
-            </w:r>
+              <w:t xml:space="preserve">An error appeared access </w:t>
+            </w:r>
+            <w:proofErr w:type="gramStart"/>
+            <w:r>
+              <w:rPr>
+                <w:sz w:val="20"/>
+                <w:szCs w:val="20"/>
+                <w:lang w:val="en-US"/>
+              </w:rPr>
+              <w:t xml:space="preserve">not </w:t>
+            </w:r>
+            <w:proofErr w:type="spellStart"/>
+            <w:r>
+              <w:rPr>
+                <w:sz w:val="20"/>
+                <w:szCs w:val="20"/>
+                <w:lang w:val="en-US"/>
+              </w:rPr>
+              <w:t>authorise</w:t>
+            </w:r>
+            <w:proofErr w:type="spellEnd"/>
+            <w:proofErr w:type="gramEnd"/>
           </w:p>
         </w:tc>
         <w:tc>
@@ -6496,17 +6773,35 @@
               <w:rPr>
                 <w:sz w:val="20"/>
                 <w:szCs w:val="20"/>
-              </w:rPr>
-            </w:pPr>
+                <w:lang w:val="en-US"/>
+              </w:rPr>
+            </w:pPr>
+            <w:r>
+              <w:rPr>
+                <w:sz w:val="20"/>
+                <w:szCs w:val="20"/>
+                <w:lang w:val="en-US"/>
+              </w:rPr>
+              <w:t xml:space="preserve">It was detected that this hacking casuistry was not correctly controlled in the </w:t>
+            </w:r>
             <w:proofErr w:type="spellStart"/>
             <w:r>
               <w:rPr>
                 <w:sz w:val="20"/>
                 <w:szCs w:val="20"/>
-              </w:rPr>
-              <w:t>None</w:t>
+                <w:lang w:val="en-US"/>
+              </w:rPr>
+              <w:t>authorise</w:t>
             </w:r>
             <w:proofErr w:type="spellEnd"/>
+            <w:r>
+              <w:rPr>
+                <w:sz w:val="20"/>
+                <w:szCs w:val="20"/>
+                <w:lang w:val="en-US"/>
+              </w:rPr>
+              <w:t xml:space="preserve"> method</w:t>
+            </w:r>
           </w:p>
         </w:tc>
       </w:tr>
@@ -6531,7 +6826,7 @@
                 <w:szCs w:val="20"/>
                 <w:lang w:val="en-US"/>
               </w:rPr>
-              <w:t>Create a passenger with the full name that is too long</w:t>
+              <w:t>Create a passenger with all empty values</w:t>
             </w:r>
           </w:p>
         </w:tc>
@@ -6555,25 +6850,7 @@
                 <w:szCs w:val="20"/>
                 <w:lang w:val="en-US"/>
               </w:rPr>
-              <w:t xml:space="preserve">The system prevented the creation of the </w:t>
-            </w:r>
-            <w:proofErr w:type="gramStart"/>
-            <w:r>
-              <w:rPr>
-                <w:sz w:val="20"/>
-                <w:szCs w:val="20"/>
-                <w:lang w:val="en-US"/>
-              </w:rPr>
-              <w:t>passenger</w:t>
-            </w:r>
-            <w:proofErr w:type="gramEnd"/>
-            <w:r>
-              <w:rPr>
-                <w:sz w:val="20"/>
-                <w:szCs w:val="20"/>
-                <w:lang w:val="en-US"/>
-              </w:rPr>
-              <w:t xml:space="preserve"> with a non-blocking error</w:t>
+              <w:t xml:space="preserve">The system prevented the creation of the passenger with a non-blocking error </w:t>
             </w:r>
           </w:p>
         </w:tc>
@@ -6626,7 +6903,7 @@
                 <w:szCs w:val="20"/>
                 <w:lang w:val="en-US"/>
               </w:rPr>
-              <w:t>Create a passenger with the full name with non-Latin values</w:t>
+              <w:t>Create a passenger with the full name that is too long</w:t>
             </w:r>
           </w:p>
         </w:tc>
@@ -6650,7 +6927,25 @@
                 <w:szCs w:val="20"/>
                 <w:lang w:val="en-US"/>
               </w:rPr>
-              <w:t>The system allowed the creation of the passenger</w:t>
+              <w:t xml:space="preserve">The system prevented the creation of the </w:t>
+            </w:r>
+            <w:proofErr w:type="gramStart"/>
+            <w:r>
+              <w:rPr>
+                <w:sz w:val="20"/>
+                <w:szCs w:val="20"/>
+                <w:lang w:val="en-US"/>
+              </w:rPr>
+              <w:t>passenger</w:t>
+            </w:r>
+            <w:proofErr w:type="gramEnd"/>
+            <w:r>
+              <w:rPr>
+                <w:sz w:val="20"/>
+                <w:szCs w:val="20"/>
+                <w:lang w:val="en-US"/>
+              </w:rPr>
+              <w:t xml:space="preserve"> with a non-blocking error</w:t>
             </w:r>
           </w:p>
         </w:tc>
@@ -6700,7 +6995,7 @@
                 <w:szCs w:val="20"/>
                 <w:lang w:val="en-US"/>
               </w:rPr>
-              <w:t>Create a passenger with the full name with a valid Latin value</w:t>
+              <w:t>Create a passenger with the full name with non-Latin values</w:t>
             </w:r>
           </w:p>
         </w:tc>
@@ -6777,7 +7072,7 @@
                 <w:szCs w:val="20"/>
                 <w:lang w:val="en-US"/>
               </w:rPr>
-              <w:t>Create a passenger with an invalid email address</w:t>
+              <w:t>Create a passenger with the full name with a valid Latin value</w:t>
             </w:r>
           </w:p>
         </w:tc>
@@ -6801,25 +7096,7 @@
                 <w:szCs w:val="20"/>
                 <w:lang w:val="en-US"/>
               </w:rPr>
-              <w:t xml:space="preserve">The system prevented the creation of the </w:t>
-            </w:r>
-            <w:proofErr w:type="gramStart"/>
-            <w:r>
-              <w:rPr>
-                <w:sz w:val="20"/>
-                <w:szCs w:val="20"/>
-                <w:lang w:val="en-US"/>
-              </w:rPr>
-              <w:t>passenger</w:t>
-            </w:r>
-            <w:proofErr w:type="gramEnd"/>
-            <w:r>
-              <w:rPr>
-                <w:sz w:val="20"/>
-                <w:szCs w:val="20"/>
-                <w:lang w:val="en-US"/>
-              </w:rPr>
-              <w:t xml:space="preserve"> with a non-blocking error</w:t>
+              <w:t>The system allowed the creation of the passenger</w:t>
             </w:r>
           </w:p>
         </w:tc>
@@ -6869,7 +7146,7 @@
                 <w:szCs w:val="20"/>
                 <w:lang w:val="en-US"/>
               </w:rPr>
-              <w:t>Create a passenger with a valid email address</w:t>
+              <w:t>Create a passenger with an invalid email address</w:t>
             </w:r>
           </w:p>
         </w:tc>
@@ -6893,7 +7170,25 @@
                 <w:szCs w:val="20"/>
                 <w:lang w:val="en-US"/>
               </w:rPr>
-              <w:t>The system allowed the creation of the passenger</w:t>
+              <w:t xml:space="preserve">The system prevented the creation of the </w:t>
+            </w:r>
+            <w:proofErr w:type="gramStart"/>
+            <w:r>
+              <w:rPr>
+                <w:sz w:val="20"/>
+                <w:szCs w:val="20"/>
+                <w:lang w:val="en-US"/>
+              </w:rPr>
+              <w:t>passenger</w:t>
+            </w:r>
+            <w:proofErr w:type="gramEnd"/>
+            <w:r>
+              <w:rPr>
+                <w:sz w:val="20"/>
+                <w:szCs w:val="20"/>
+                <w:lang w:val="en-US"/>
+              </w:rPr>
+              <w:t xml:space="preserve"> with a non-blocking error</w:t>
             </w:r>
           </w:p>
         </w:tc>
@@ -6946,7 +7241,7 @@
                 <w:szCs w:val="20"/>
                 <w:lang w:val="en-US"/>
               </w:rPr>
-              <w:t>Create a passenger with an invalid passport</w:t>
+              <w:t>Create a passenger with a valid email address</w:t>
             </w:r>
           </w:p>
         </w:tc>
@@ -6970,25 +7265,7 @@
                 <w:szCs w:val="20"/>
                 <w:lang w:val="en-US"/>
               </w:rPr>
-              <w:t xml:space="preserve">The system prevented the creation of the </w:t>
-            </w:r>
-            <w:proofErr w:type="gramStart"/>
-            <w:r>
-              <w:rPr>
-                <w:sz w:val="20"/>
-                <w:szCs w:val="20"/>
-                <w:lang w:val="en-US"/>
-              </w:rPr>
-              <w:t>passenger</w:t>
-            </w:r>
-            <w:proofErr w:type="gramEnd"/>
-            <w:r>
-              <w:rPr>
-                <w:sz w:val="20"/>
-                <w:szCs w:val="20"/>
-                <w:lang w:val="en-US"/>
-              </w:rPr>
-              <w:t xml:space="preserve"> with a non-blocking error indicating that they had to follow the format</w:t>
+              <w:t>The system allowed the creation of the passenger</w:t>
             </w:r>
           </w:p>
         </w:tc>
@@ -7038,7 +7315,7 @@
                 <w:szCs w:val="20"/>
                 <w:lang w:val="en-US"/>
               </w:rPr>
-              <w:t>Create a passenger with a valid passport</w:t>
+              <w:t>Create a passenger with an invalid passport</w:t>
             </w:r>
           </w:p>
         </w:tc>
@@ -7062,7 +7339,25 @@
                 <w:szCs w:val="20"/>
                 <w:lang w:val="en-US"/>
               </w:rPr>
-              <w:t>The system allowed the creation of the passenger</w:t>
+              <w:t xml:space="preserve">The system prevented the creation of the </w:t>
+            </w:r>
+            <w:proofErr w:type="gramStart"/>
+            <w:r>
+              <w:rPr>
+                <w:sz w:val="20"/>
+                <w:szCs w:val="20"/>
+                <w:lang w:val="en-US"/>
+              </w:rPr>
+              <w:t>passenger</w:t>
+            </w:r>
+            <w:proofErr w:type="gramEnd"/>
+            <w:r>
+              <w:rPr>
+                <w:sz w:val="20"/>
+                <w:szCs w:val="20"/>
+                <w:lang w:val="en-US"/>
+              </w:rPr>
+              <w:t xml:space="preserve"> with a non-blocking error indicating that they had to follow the format</w:t>
             </w:r>
           </w:p>
         </w:tc>
@@ -7115,7 +7410,7 @@
                 <w:szCs w:val="20"/>
                 <w:lang w:val="en-US"/>
               </w:rPr>
-              <w:t>Create a passenger with an invalid birthday</w:t>
+              <w:t>Create a passenger with a valid passport</w:t>
             </w:r>
           </w:p>
         </w:tc>
@@ -7139,25 +7434,7 @@
                 <w:szCs w:val="20"/>
                 <w:lang w:val="en-US"/>
               </w:rPr>
-              <w:t xml:space="preserve">The system prevented the creation of the </w:t>
-            </w:r>
-            <w:proofErr w:type="gramStart"/>
-            <w:r>
-              <w:rPr>
-                <w:sz w:val="20"/>
-                <w:szCs w:val="20"/>
-                <w:lang w:val="en-US"/>
-              </w:rPr>
-              <w:t>passenger</w:t>
-            </w:r>
-            <w:proofErr w:type="gramEnd"/>
-            <w:r>
-              <w:rPr>
-                <w:sz w:val="20"/>
-                <w:szCs w:val="20"/>
-                <w:lang w:val="en-US"/>
-              </w:rPr>
-              <w:t xml:space="preserve"> with a non-blocking error indicating that they had to follow the format</w:t>
+              <w:t>The system allowed the creation of the passenger</w:t>
             </w:r>
           </w:p>
         </w:tc>
@@ -7207,7 +7484,7 @@
                 <w:szCs w:val="20"/>
                 <w:lang w:val="en-US"/>
               </w:rPr>
-              <w:t>Create a passenger with a future birthday</w:t>
+              <w:t>Create a passenger with an invalid birthday</w:t>
             </w:r>
           </w:p>
         </w:tc>
@@ -7231,7 +7508,25 @@
                 <w:szCs w:val="20"/>
                 <w:lang w:val="en-US"/>
               </w:rPr>
-              <w:t>The system prevented the creation of the passenger with a non-blocking error indicating that it must have been in the past</w:t>
+              <w:t xml:space="preserve">The system prevented the creation of the </w:t>
+            </w:r>
+            <w:proofErr w:type="gramStart"/>
+            <w:r>
+              <w:rPr>
+                <w:sz w:val="20"/>
+                <w:szCs w:val="20"/>
+                <w:lang w:val="en-US"/>
+              </w:rPr>
+              <w:t>passenger</w:t>
+            </w:r>
+            <w:proofErr w:type="gramEnd"/>
+            <w:r>
+              <w:rPr>
+                <w:sz w:val="20"/>
+                <w:szCs w:val="20"/>
+                <w:lang w:val="en-US"/>
+              </w:rPr>
+              <w:t xml:space="preserve"> with a non-blocking error indicating that they had to follow the format</w:t>
             </w:r>
           </w:p>
         </w:tc>
@@ -7284,7 +7579,7 @@
                 <w:szCs w:val="20"/>
                 <w:lang w:val="en-US"/>
               </w:rPr>
-              <w:t>Create a passenger with a past birthday</w:t>
+              <w:t>Create a passenger with a future birthday</w:t>
             </w:r>
           </w:p>
         </w:tc>
@@ -7308,7 +7603,7 @@
                 <w:szCs w:val="20"/>
                 <w:lang w:val="en-US"/>
               </w:rPr>
-              <w:t>The system allowed the creation of the passenger</w:t>
+              <w:t>The system prevented the creation of the passenger with a non-blocking error indicating that it must have been in the past</w:t>
             </w:r>
           </w:p>
         </w:tc>
@@ -7358,7 +7653,7 @@
                 <w:szCs w:val="20"/>
                 <w:lang w:val="en-US"/>
               </w:rPr>
-              <w:t>Create a passenger with no specified special needs</w:t>
+              <w:t>Create a passenger with a past birthday</w:t>
             </w:r>
           </w:p>
         </w:tc>
@@ -7382,7 +7677,7 @@
                 <w:szCs w:val="20"/>
                 <w:lang w:val="en-US"/>
               </w:rPr>
-              <w:t>The system allowed the creation of the passenger since it is an optional value</w:t>
+              <w:t>The system allowed the creation of the passenger</w:t>
             </w:r>
           </w:p>
         </w:tc>
@@ -7435,7 +7730,7 @@
                 <w:szCs w:val="20"/>
                 <w:lang w:val="en-US"/>
               </w:rPr>
-              <w:t>Create a passenger with specified special needs by exceeding the 50-character limit</w:t>
+              <w:t>Create a passenger with no specified special needs</w:t>
             </w:r>
           </w:p>
         </w:tc>
@@ -7459,7 +7754,7 @@
                 <w:szCs w:val="20"/>
                 <w:lang w:val="en-US"/>
               </w:rPr>
-              <w:t xml:space="preserve">The system prevented the creation of the passenger with a non-blocking error </w:t>
+              <w:t>The system allowed the creation of the passenger since it is an optional value</w:t>
             </w:r>
           </w:p>
         </w:tc>
@@ -7509,7 +7804,8 @@
                 <w:szCs w:val="20"/>
                 <w:lang w:val="en-US"/>
               </w:rPr>
-              <w:t>Create a passenger with specified special needs within the allowed range of characters</w:t>
+              <w:lastRenderedPageBreak/>
+              <w:t>Create a passenger with specified special needs by exceeding the 50-character limit</w:t>
             </w:r>
           </w:p>
         </w:tc>
@@ -7533,7 +7829,7 @@
                 <w:szCs w:val="20"/>
                 <w:lang w:val="en-US"/>
               </w:rPr>
-              <w:t>The system allowed the creation of the passenger</w:t>
+              <w:t xml:space="preserve">The system prevented the creation of the passenger with a non-blocking error </w:t>
             </w:r>
           </w:p>
         </w:tc>
@@ -7559,13 +7855,6 @@
               <w:t>None</w:t>
             </w:r>
             <w:proofErr w:type="spellEnd"/>
-            <w:r>
-              <w:rPr>
-                <w:sz w:val="20"/>
-                <w:szCs w:val="20"/>
-              </w:rPr>
-              <w:t xml:space="preserve"> </w:t>
-            </w:r>
           </w:p>
         </w:tc>
       </w:tr>
@@ -7593,7 +7882,87 @@
                 <w:szCs w:val="20"/>
                 <w:lang w:val="en-US"/>
               </w:rPr>
-              <w:lastRenderedPageBreak/>
+              <w:t>Create a passenger with specified special needs within the allowed range of characters</w:t>
+            </w:r>
+          </w:p>
+        </w:tc>
+        <w:tc>
+          <w:tcPr>
+            <w:tcW w:w="2831" w:type="dxa"/>
+          </w:tcPr>
+          <w:p>
+            <w:pPr>
+              <w:jc w:val="center"/>
+              <w:cnfStyle w:val="000000100000" w:firstRow="0" w:lastRow="0" w:firstColumn="0" w:lastColumn="0" w:oddVBand="0" w:evenVBand="0" w:oddHBand="1" w:evenHBand="0" w:firstRowFirstColumn="0" w:firstRowLastColumn="0" w:lastRowFirstColumn="0" w:lastRowLastColumn="0"/>
+              <w:rPr>
+                <w:sz w:val="20"/>
+                <w:szCs w:val="20"/>
+                <w:lang w:val="en-US"/>
+              </w:rPr>
+            </w:pPr>
+            <w:r>
+              <w:rPr>
+                <w:sz w:val="20"/>
+                <w:szCs w:val="20"/>
+                <w:lang w:val="en-US"/>
+              </w:rPr>
+              <w:t>The system allowed the creation of the passenger</w:t>
+            </w:r>
+          </w:p>
+        </w:tc>
+        <w:tc>
+          <w:tcPr>
+            <w:tcW w:w="2832" w:type="dxa"/>
+          </w:tcPr>
+          <w:p>
+            <w:pPr>
+              <w:jc w:val="center"/>
+              <w:cnfStyle w:val="000000100000" w:firstRow="0" w:lastRow="0" w:firstColumn="0" w:lastColumn="0" w:oddVBand="0" w:evenVBand="0" w:oddHBand="1" w:evenHBand="0" w:firstRowFirstColumn="0" w:firstRowLastColumn="0" w:lastRowFirstColumn="0" w:lastRowLastColumn="0"/>
+              <w:rPr>
+                <w:sz w:val="20"/>
+                <w:szCs w:val="20"/>
+              </w:rPr>
+            </w:pPr>
+            <w:proofErr w:type="spellStart"/>
+            <w:r>
+              <w:rPr>
+                <w:sz w:val="20"/>
+                <w:szCs w:val="20"/>
+              </w:rPr>
+              <w:t>None</w:t>
+            </w:r>
+            <w:proofErr w:type="spellEnd"/>
+            <w:r>
+              <w:rPr>
+                <w:sz w:val="20"/>
+                <w:szCs w:val="20"/>
+              </w:rPr>
+              <w:t xml:space="preserve"> </w:t>
+            </w:r>
+          </w:p>
+        </w:tc>
+      </w:tr>
+      <w:tr>
+        <w:tc>
+          <w:tcPr>
+            <w:cnfStyle w:val="001000000000" w:firstRow="0" w:lastRow="0" w:firstColumn="1" w:lastColumn="0" w:oddVBand="0" w:evenVBand="0" w:oddHBand="0" w:evenHBand="0" w:firstRowFirstColumn="0" w:firstRowLastColumn="0" w:lastRowFirstColumn="0" w:lastRowLastColumn="0"/>
+            <w:tcW w:w="2831" w:type="dxa"/>
+          </w:tcPr>
+          <w:p>
+            <w:pPr>
+              <w:jc w:val="center"/>
+              <w:rPr>
+                <w:sz w:val="20"/>
+                <w:szCs w:val="20"/>
+                <w:lang w:val="en-US"/>
+              </w:rPr>
+            </w:pPr>
+            <w:r>
+              <w:rPr>
+                <w:sz w:val="20"/>
+                <w:szCs w:val="20"/>
+                <w:lang w:val="en-US"/>
+              </w:rPr>
               <w:t xml:space="preserve">Create a passenger without being a system-authorized </w:t>
             </w:r>
             <w:r>
@@ -7613,7 +7982,7 @@
           <w:p>
             <w:pPr>
               <w:jc w:val="center"/>
-              <w:cnfStyle w:val="000000100000" w:firstRow="0" w:lastRow="0" w:firstColumn="0" w:lastColumn="0" w:oddVBand="0" w:evenVBand="0" w:oddHBand="1" w:evenHBand="0" w:firstRowFirstColumn="0" w:firstRowLastColumn="0" w:lastRowFirstColumn="0" w:lastRowLastColumn="0"/>
+              <w:cnfStyle w:val="000000000000" w:firstRow="0" w:lastRow="0" w:firstColumn="0" w:lastColumn="0" w:oddVBand="0" w:evenVBand="0" w:oddHBand="0" w:evenHBand="0" w:firstRowFirstColumn="0" w:firstRowLastColumn="0" w:lastRowFirstColumn="0" w:lastRowLastColumn="0"/>
               <w:rPr>
                 <w:sz w:val="20"/>
                 <w:szCs w:val="20"/>
@@ -7657,7 +8026,7 @@
           <w:p>
             <w:pPr>
               <w:jc w:val="center"/>
-              <w:cnfStyle w:val="000000100000" w:firstRow="0" w:lastRow="0" w:firstColumn="0" w:lastColumn="0" w:oddVBand="0" w:evenVBand="0" w:oddHBand="1" w:evenHBand="0" w:firstRowFirstColumn="0" w:firstRowLastColumn="0" w:lastRowFirstColumn="0" w:lastRowLastColumn="0"/>
+              <w:cnfStyle w:val="000000000000" w:firstRow="0" w:lastRow="0" w:firstColumn="0" w:lastColumn="0" w:oddVBand="0" w:evenVBand="0" w:oddHBand="0" w:evenHBand="0" w:firstRowFirstColumn="0" w:firstRowLastColumn="0" w:lastRowFirstColumn="0" w:lastRowLastColumn="0"/>
               <w:rPr>
                 <w:sz w:val="20"/>
                 <w:szCs w:val="20"/>
@@ -9018,6 +9387,7 @@
                 <w:szCs w:val="20"/>
                 <w:lang w:val="en-US"/>
               </w:rPr>
+              <w:lastRenderedPageBreak/>
               <w:t xml:space="preserve">Update a </w:t>
             </w:r>
             <w:r>
@@ -9335,7 +9705,6 @@
                 <w:szCs w:val="20"/>
                 <w:lang w:val="en-US"/>
               </w:rPr>
-              <w:lastRenderedPageBreak/>
               <w:t xml:space="preserve">Update a </w:t>
             </w:r>
             <w:r>
@@ -9714,7 +10083,15 @@
                 <w:szCs w:val="20"/>
                 <w:lang w:val="en-US"/>
               </w:rPr>
-              <w:t>Update a passenger with all empty values</w:t>
+              <w:t xml:space="preserve">Update a booking </w:t>
+            </w:r>
+            <w:r>
+              <w:rPr>
+                <w:sz w:val="20"/>
+                <w:szCs w:val="20"/>
+                <w:lang w:val="en-US"/>
+              </w:rPr>
+              <w:t>with a non-existent id or non-numeric id</w:t>
             </w:r>
           </w:p>
         </w:tc>
@@ -9738,8 +10115,28 @@
                 <w:szCs w:val="20"/>
                 <w:lang w:val="en-US"/>
               </w:rPr>
-              <w:t xml:space="preserve">The system prevented the passenger from updating with a non-blocking error </w:t>
-            </w:r>
+              <w:t xml:space="preserve">An error appeared access </w:t>
+            </w:r>
+            <w:proofErr w:type="gramStart"/>
+            <w:r>
+              <w:rPr>
+                <w:sz w:val="20"/>
+                <w:szCs w:val="20"/>
+                <w:lang w:val="en-US"/>
+              </w:rPr>
+              <w:t xml:space="preserve">not </w:t>
+            </w:r>
+            <w:proofErr w:type="spellStart"/>
+            <w:r>
+              <w:rPr>
+                <w:sz w:val="20"/>
+                <w:szCs w:val="20"/>
+                <w:lang w:val="en-US"/>
+              </w:rPr>
+              <w:t>authorise</w:t>
+            </w:r>
+            <w:proofErr w:type="spellEnd"/>
+            <w:proofErr w:type="gramEnd"/>
           </w:p>
         </w:tc>
         <w:tc>
@@ -9753,17 +10150,35 @@
               <w:rPr>
                 <w:sz w:val="20"/>
                 <w:szCs w:val="20"/>
-              </w:rPr>
-            </w:pPr>
+                <w:lang w:val="en-US"/>
+              </w:rPr>
+            </w:pPr>
+            <w:r>
+              <w:rPr>
+                <w:sz w:val="20"/>
+                <w:szCs w:val="20"/>
+                <w:lang w:val="en-US"/>
+              </w:rPr>
+              <w:t xml:space="preserve">It was detected that this hacking casuistry was not correctly controlled in the </w:t>
+            </w:r>
             <w:proofErr w:type="spellStart"/>
             <w:r>
               <w:rPr>
                 <w:sz w:val="20"/>
                 <w:szCs w:val="20"/>
-              </w:rPr>
-              <w:t>None</w:t>
+                <w:lang w:val="en-US"/>
+              </w:rPr>
+              <w:t>authorise</w:t>
             </w:r>
             <w:proofErr w:type="spellEnd"/>
+            <w:r>
+              <w:rPr>
+                <w:sz w:val="20"/>
+                <w:szCs w:val="20"/>
+                <w:lang w:val="en-US"/>
+              </w:rPr>
+              <w:t xml:space="preserve"> method</w:t>
+            </w:r>
           </w:p>
         </w:tc>
       </w:tr>
@@ -9788,7 +10203,7 @@
                 <w:szCs w:val="20"/>
                 <w:lang w:val="en-US"/>
               </w:rPr>
-              <w:t>Updating a passenger with a full name that is too long</w:t>
+              <w:t>Update a passenger with all empty values</w:t>
             </w:r>
           </w:p>
         </w:tc>
@@ -9812,7 +10227,7 @@
                 <w:szCs w:val="20"/>
                 <w:lang w:val="en-US"/>
               </w:rPr>
-              <w:t>The system prevented the passenger from updating with a non-blocking error</w:t>
+              <w:t xml:space="preserve">The system prevented the passenger from updating with a non-blocking error </w:t>
             </w:r>
           </w:p>
         </w:tc>
@@ -9865,7 +10280,7 @@
                 <w:szCs w:val="20"/>
                 <w:lang w:val="en-US"/>
               </w:rPr>
-              <w:t>Update a passenger with the full name with non-Latin values</w:t>
+              <w:t>Updating a passenger with a full name that is too long</w:t>
             </w:r>
           </w:p>
         </w:tc>
@@ -9889,25 +10304,7 @@
                 <w:szCs w:val="20"/>
                 <w:lang w:val="en-US"/>
               </w:rPr>
-              <w:t xml:space="preserve">The system allowed the </w:t>
-            </w:r>
-            <w:proofErr w:type="gramStart"/>
-            <w:r>
-              <w:rPr>
-                <w:sz w:val="20"/>
-                <w:szCs w:val="20"/>
-                <w:lang w:val="en-US"/>
-              </w:rPr>
-              <w:t>passenger</w:t>
-            </w:r>
-            <w:proofErr w:type="gramEnd"/>
-            <w:r>
-              <w:rPr>
-                <w:sz w:val="20"/>
-                <w:szCs w:val="20"/>
-                <w:lang w:val="en-US"/>
-              </w:rPr>
-              <w:t xml:space="preserve"> to be updated</w:t>
+              <w:t>The system prevented the passenger from updating with a non-blocking error</w:t>
             </w:r>
           </w:p>
         </w:tc>
@@ -9957,7 +10354,7 @@
                 <w:szCs w:val="20"/>
                 <w:lang w:val="en-US"/>
               </w:rPr>
-              <w:t>Update a passenger with the full name with a valid Latin value</w:t>
+              <w:t>Update a passenger with the full name with non-Latin values</w:t>
             </w:r>
           </w:p>
         </w:tc>
@@ -10052,7 +10449,7 @@
                 <w:szCs w:val="20"/>
                 <w:lang w:val="en-US"/>
               </w:rPr>
-              <w:t>Update a passenger with an invalid email</w:t>
+              <w:t>Update a passenger with the full name with a valid Latin value</w:t>
             </w:r>
           </w:p>
         </w:tc>
@@ -10076,7 +10473,25 @@
                 <w:szCs w:val="20"/>
                 <w:lang w:val="en-US"/>
               </w:rPr>
-              <w:t>The system prevented the passenger from updating with a non-blocking error</w:t>
+              <w:t xml:space="preserve">The system allowed the </w:t>
+            </w:r>
+            <w:proofErr w:type="gramStart"/>
+            <w:r>
+              <w:rPr>
+                <w:sz w:val="20"/>
+                <w:szCs w:val="20"/>
+                <w:lang w:val="en-US"/>
+              </w:rPr>
+              <w:t>passenger</w:t>
+            </w:r>
+            <w:proofErr w:type="gramEnd"/>
+            <w:r>
+              <w:rPr>
+                <w:sz w:val="20"/>
+                <w:szCs w:val="20"/>
+                <w:lang w:val="en-US"/>
+              </w:rPr>
+              <w:t xml:space="preserve"> to be updated</w:t>
             </w:r>
           </w:p>
         </w:tc>
@@ -10126,7 +10541,7 @@
                 <w:szCs w:val="20"/>
                 <w:lang w:val="en-US"/>
               </w:rPr>
-              <w:t>Update a passenger with a valid email address</w:t>
+              <w:t>Update a passenger with an invalid email</w:t>
             </w:r>
           </w:p>
         </w:tc>
@@ -10150,25 +10565,7 @@
                 <w:szCs w:val="20"/>
                 <w:lang w:val="en-US"/>
               </w:rPr>
-              <w:t xml:space="preserve">The system allowed the </w:t>
-            </w:r>
-            <w:proofErr w:type="gramStart"/>
-            <w:r>
-              <w:rPr>
-                <w:sz w:val="20"/>
-                <w:szCs w:val="20"/>
-                <w:lang w:val="en-US"/>
-              </w:rPr>
-              <w:t>passenger</w:t>
-            </w:r>
-            <w:proofErr w:type="gramEnd"/>
-            <w:r>
-              <w:rPr>
-                <w:sz w:val="20"/>
-                <w:szCs w:val="20"/>
-                <w:lang w:val="en-US"/>
-              </w:rPr>
-              <w:t xml:space="preserve"> to be updated</w:t>
+              <w:t>The system prevented the passenger from updating with a non-blocking error</w:t>
             </w:r>
           </w:p>
         </w:tc>
@@ -10221,7 +10618,7 @@
                 <w:szCs w:val="20"/>
                 <w:lang w:val="en-US"/>
               </w:rPr>
-              <w:t>Updating a passenger with an invalid passport</w:t>
+              <w:t>Update a passenger with a valid email address</w:t>
             </w:r>
           </w:p>
         </w:tc>
@@ -10245,7 +10642,7 @@
                 <w:szCs w:val="20"/>
                 <w:lang w:val="en-US"/>
               </w:rPr>
-              <w:t xml:space="preserve">The system prevented the </w:t>
+              <w:t xml:space="preserve">The system allowed the </w:t>
             </w:r>
             <w:proofErr w:type="gramStart"/>
             <w:r>
@@ -10263,7 +10660,7 @@
                 <w:szCs w:val="20"/>
                 <w:lang w:val="en-US"/>
               </w:rPr>
-              <w:t xml:space="preserve"> from updating with a non-blocking error indicating that they should follow the format</w:t>
+              <w:t xml:space="preserve"> to be updated</w:t>
             </w:r>
           </w:p>
         </w:tc>
@@ -10313,7 +10710,7 @@
                 <w:szCs w:val="20"/>
                 <w:lang w:val="en-US"/>
               </w:rPr>
-              <w:t>Updating a passenger with a valid passport</w:t>
+              <w:t>Updating a passenger with an invalid passport</w:t>
             </w:r>
           </w:p>
         </w:tc>
@@ -10337,7 +10734,7 @@
                 <w:szCs w:val="20"/>
                 <w:lang w:val="en-US"/>
               </w:rPr>
-              <w:t xml:space="preserve">The system allowed the </w:t>
+              <w:t xml:space="preserve">The system prevented the </w:t>
             </w:r>
             <w:proofErr w:type="gramStart"/>
             <w:r>
@@ -10355,7 +10752,7 @@
                 <w:szCs w:val="20"/>
                 <w:lang w:val="en-US"/>
               </w:rPr>
-              <w:t xml:space="preserve"> to be updated</w:t>
+              <w:t xml:space="preserve"> from updating with a non-blocking error indicating that they should follow the format</w:t>
             </w:r>
           </w:p>
         </w:tc>
@@ -10408,7 +10805,7 @@
                 <w:szCs w:val="20"/>
                 <w:lang w:val="en-US"/>
               </w:rPr>
-              <w:t>Update a passenger with an invalid birthday</w:t>
+              <w:t>Updating a passenger with a valid passport</w:t>
             </w:r>
           </w:p>
         </w:tc>
@@ -10432,7 +10829,7 @@
                 <w:szCs w:val="20"/>
                 <w:lang w:val="en-US"/>
               </w:rPr>
-              <w:t xml:space="preserve">The system prevented the </w:t>
+              <w:t xml:space="preserve">The system allowed the </w:t>
             </w:r>
             <w:proofErr w:type="gramStart"/>
             <w:r>
@@ -10450,7 +10847,7 @@
                 <w:szCs w:val="20"/>
                 <w:lang w:val="en-US"/>
               </w:rPr>
-              <w:t xml:space="preserve"> from updating with a non-blocking error indicating that they should follow the format</w:t>
+              <w:t xml:space="preserve"> to be updated</w:t>
             </w:r>
           </w:p>
         </w:tc>
@@ -10500,7 +10897,7 @@
                 <w:szCs w:val="20"/>
                 <w:lang w:val="en-US"/>
               </w:rPr>
-              <w:t>Update a passenger with a future birthday date</w:t>
+              <w:t>Update a passenger with an invalid birthday</w:t>
             </w:r>
           </w:p>
         </w:tc>
@@ -10524,7 +10921,25 @@
                 <w:szCs w:val="20"/>
                 <w:lang w:val="en-US"/>
               </w:rPr>
-              <w:t>The system prevented the passenger from updating with a non-blocking error indicating that it must have been in the past</w:t>
+              <w:t xml:space="preserve">The system prevented the </w:t>
+            </w:r>
+            <w:proofErr w:type="gramStart"/>
+            <w:r>
+              <w:rPr>
+                <w:sz w:val="20"/>
+                <w:szCs w:val="20"/>
+                <w:lang w:val="en-US"/>
+              </w:rPr>
+              <w:t>passenger</w:t>
+            </w:r>
+            <w:proofErr w:type="gramEnd"/>
+            <w:r>
+              <w:rPr>
+                <w:sz w:val="20"/>
+                <w:szCs w:val="20"/>
+                <w:lang w:val="en-US"/>
+              </w:rPr>
+              <w:t xml:space="preserve"> from updating with a non-blocking error indicating that they should follow the format</w:t>
             </w:r>
           </w:p>
         </w:tc>
@@ -10577,7 +10992,7 @@
                 <w:szCs w:val="20"/>
                 <w:lang w:val="en-US"/>
               </w:rPr>
-              <w:t>Updating a passenger with a past birthday</w:t>
+              <w:t>Update a passenger with a future birthday date</w:t>
             </w:r>
           </w:p>
         </w:tc>
@@ -10601,25 +11016,7 @@
                 <w:szCs w:val="20"/>
                 <w:lang w:val="en-US"/>
               </w:rPr>
-              <w:t xml:space="preserve">The system allowed the </w:t>
-            </w:r>
-            <w:proofErr w:type="gramStart"/>
-            <w:r>
-              <w:rPr>
-                <w:sz w:val="20"/>
-                <w:szCs w:val="20"/>
-                <w:lang w:val="en-US"/>
-              </w:rPr>
-              <w:t>passenger</w:t>
-            </w:r>
-            <w:proofErr w:type="gramEnd"/>
-            <w:r>
-              <w:rPr>
-                <w:sz w:val="20"/>
-                <w:szCs w:val="20"/>
-                <w:lang w:val="en-US"/>
-              </w:rPr>
-              <w:t xml:space="preserve"> to be updated</w:t>
+              <w:t>The system prevented the passenger from updating with a non-blocking error indicating that it must have been in the past</w:t>
             </w:r>
           </w:p>
         </w:tc>
@@ -10669,7 +11066,8 @@
                 <w:szCs w:val="20"/>
                 <w:lang w:val="en-US"/>
               </w:rPr>
-              <w:t>Upgrade a passenger without specified special needs</w:t>
+              <w:lastRenderedPageBreak/>
+              <w:t>Updating a passenger with a past birthday</w:t>
             </w:r>
           </w:p>
         </w:tc>
@@ -10693,7 +11091,7 @@
                 <w:szCs w:val="20"/>
                 <w:lang w:val="en-US"/>
               </w:rPr>
-              <w:t xml:space="preserve">The system </w:t>
+              <w:t xml:space="preserve">The system allowed the </w:t>
             </w:r>
             <w:proofErr w:type="gramStart"/>
             <w:r>
@@ -10702,7 +11100,7 @@
                 <w:szCs w:val="20"/>
                 <w:lang w:val="en-US"/>
               </w:rPr>
-              <w:t>allowed</w:t>
+              <w:t>passenger</w:t>
             </w:r>
             <w:proofErr w:type="gramEnd"/>
             <w:r>
@@ -10711,7 +11109,7 @@
                 <w:szCs w:val="20"/>
                 <w:lang w:val="en-US"/>
               </w:rPr>
-              <w:t xml:space="preserve"> the passenger to be updated as it is an optional value</w:t>
+              <w:t xml:space="preserve"> to be updated</w:t>
             </w:r>
           </w:p>
         </w:tc>
@@ -10764,7 +11162,7 @@
                 <w:szCs w:val="20"/>
                 <w:lang w:val="en-US"/>
               </w:rPr>
-              <w:t>Upgrade a passenger with specified special needs by exceeding the 50-character limit</w:t>
+              <w:t>Upgrade a passenger without specified special needs</w:t>
             </w:r>
           </w:p>
         </w:tc>
@@ -10788,7 +11186,25 @@
                 <w:szCs w:val="20"/>
                 <w:lang w:val="en-US"/>
               </w:rPr>
-              <w:t xml:space="preserve">The system prevented the passenger from updating with a non-blocking error </w:t>
+              <w:t xml:space="preserve">The system </w:t>
+            </w:r>
+            <w:proofErr w:type="gramStart"/>
+            <w:r>
+              <w:rPr>
+                <w:sz w:val="20"/>
+                <w:szCs w:val="20"/>
+                <w:lang w:val="en-US"/>
+              </w:rPr>
+              <w:t>allowed</w:t>
+            </w:r>
+            <w:proofErr w:type="gramEnd"/>
+            <w:r>
+              <w:rPr>
+                <w:sz w:val="20"/>
+                <w:szCs w:val="20"/>
+                <w:lang w:val="en-US"/>
+              </w:rPr>
+              <w:t xml:space="preserve"> the passenger to be updated as it is an optional value</w:t>
             </w:r>
           </w:p>
         </w:tc>
@@ -10838,7 +11254,7 @@
                 <w:szCs w:val="20"/>
                 <w:lang w:val="en-US"/>
               </w:rPr>
-              <w:t>Upgrade a passenger with specified special needs within the allowed range of characters</w:t>
+              <w:t>Upgrade a passenger with specified special needs by exceeding the 50-character limit</w:t>
             </w:r>
           </w:p>
         </w:tc>
@@ -10862,25 +11278,7 @@
                 <w:szCs w:val="20"/>
                 <w:lang w:val="en-US"/>
               </w:rPr>
-              <w:t xml:space="preserve">The system allowed the </w:t>
-            </w:r>
-            <w:proofErr w:type="gramStart"/>
-            <w:r>
-              <w:rPr>
-                <w:sz w:val="20"/>
-                <w:szCs w:val="20"/>
-                <w:lang w:val="en-US"/>
-              </w:rPr>
-              <w:t>passenger</w:t>
-            </w:r>
-            <w:proofErr w:type="gramEnd"/>
-            <w:r>
-              <w:rPr>
-                <w:sz w:val="20"/>
-                <w:szCs w:val="20"/>
-                <w:lang w:val="en-US"/>
-              </w:rPr>
-              <w:t xml:space="preserve"> to be updated</w:t>
+              <w:t xml:space="preserve">The system prevented the passenger from updating with a non-blocking error </w:t>
             </w:r>
           </w:p>
         </w:tc>
@@ -10933,8 +11331,7 @@
                 <w:szCs w:val="20"/>
                 <w:lang w:val="en-US"/>
               </w:rPr>
-              <w:lastRenderedPageBreak/>
-              <w:t>Upgrade a passenger without being a system-authorized purchaser</w:t>
+              <w:t>Upgrade a passenger with specified special needs within the allowed range of characters</w:t>
             </w:r>
           </w:p>
         </w:tc>
@@ -10958,7 +11355,7 @@
                 <w:szCs w:val="20"/>
                 <w:lang w:val="en-US"/>
               </w:rPr>
-              <w:t xml:space="preserve">An error appeared access </w:t>
+              <w:t xml:space="preserve">The system allowed the </w:t>
             </w:r>
             <w:proofErr w:type="gramStart"/>
             <w:r>
@@ -10967,19 +11364,17 @@
                 <w:szCs w:val="20"/>
                 <w:lang w:val="en-US"/>
               </w:rPr>
-              <w:t xml:space="preserve">not </w:t>
-            </w:r>
-            <w:proofErr w:type="spellStart"/>
-            <w:r>
-              <w:rPr>
-                <w:sz w:val="20"/>
-                <w:szCs w:val="20"/>
-                <w:lang w:val="en-US"/>
-              </w:rPr>
-              <w:t>authorise</w:t>
-            </w:r>
-            <w:proofErr w:type="spellEnd"/>
+              <w:t>passenger</w:t>
+            </w:r>
             <w:proofErr w:type="gramEnd"/>
+            <w:r>
+              <w:rPr>
+                <w:sz w:val="20"/>
+                <w:szCs w:val="20"/>
+                <w:lang w:val="en-US"/>
+              </w:rPr>
+              <w:t xml:space="preserve"> to be updated</w:t>
+            </w:r>
           </w:p>
         </w:tc>
         <w:tc>
@@ -11028,7 +11423,7 @@
                 <w:szCs w:val="20"/>
                 <w:lang w:val="en-US"/>
               </w:rPr>
-              <w:t>Update a passenger already published by the system</w:t>
+              <w:t>Upgrade a passenger without being a system-authorized purchaser</w:t>
             </w:r>
           </w:p>
         </w:tc>
@@ -11125,15 +11520,7 @@
                 <w:szCs w:val="20"/>
                 <w:lang w:val="en-US"/>
               </w:rPr>
-              <w:t xml:space="preserve">Update a passenger that doesn't belong to the authenticated </w:t>
-            </w:r>
-            <w:r>
-              <w:rPr>
-                <w:sz w:val="20"/>
-                <w:szCs w:val="20"/>
-                <w:lang w:val="en-US"/>
-              </w:rPr>
-              <w:t>customer</w:t>
+              <w:t>Update a passenger already published by the system</w:t>
             </w:r>
           </w:p>
         </w:tc>
@@ -11203,6 +11590,247 @@
               <w:t>None</w:t>
             </w:r>
             <w:proofErr w:type="spellEnd"/>
+          </w:p>
+        </w:tc>
+      </w:tr>
+      <w:tr>
+        <w:tc>
+          <w:tcPr>
+            <w:cnfStyle w:val="001000000000" w:firstRow="0" w:lastRow="0" w:firstColumn="1" w:lastColumn="0" w:oddVBand="0" w:evenVBand="0" w:oddHBand="0" w:evenHBand="0" w:firstRowFirstColumn="0" w:firstRowLastColumn="0" w:lastRowFirstColumn="0" w:lastRowLastColumn="0"/>
+            <w:tcW w:w="2831" w:type="dxa"/>
+          </w:tcPr>
+          <w:p>
+            <w:pPr>
+              <w:jc w:val="center"/>
+              <w:rPr>
+                <w:sz w:val="20"/>
+                <w:szCs w:val="20"/>
+                <w:lang w:val="en-US"/>
+              </w:rPr>
+            </w:pPr>
+            <w:r>
+              <w:rPr>
+                <w:sz w:val="20"/>
+                <w:szCs w:val="20"/>
+                <w:lang w:val="en-US"/>
+              </w:rPr>
+              <w:t xml:space="preserve">Update a passenger that doesn't belong to the authenticated </w:t>
+            </w:r>
+            <w:r>
+              <w:rPr>
+                <w:sz w:val="20"/>
+                <w:szCs w:val="20"/>
+                <w:lang w:val="en-US"/>
+              </w:rPr>
+              <w:t>customer</w:t>
+            </w:r>
+          </w:p>
+        </w:tc>
+        <w:tc>
+          <w:tcPr>
+            <w:tcW w:w="2831" w:type="dxa"/>
+          </w:tcPr>
+          <w:p>
+            <w:pPr>
+              <w:jc w:val="center"/>
+              <w:cnfStyle w:val="000000000000" w:firstRow="0" w:lastRow="0" w:firstColumn="0" w:lastColumn="0" w:oddVBand="0" w:evenVBand="0" w:oddHBand="0" w:evenHBand="0" w:firstRowFirstColumn="0" w:firstRowLastColumn="0" w:lastRowFirstColumn="0" w:lastRowLastColumn="0"/>
+              <w:rPr>
+                <w:sz w:val="20"/>
+                <w:szCs w:val="20"/>
+                <w:lang w:val="en-US"/>
+              </w:rPr>
+            </w:pPr>
+            <w:r>
+              <w:rPr>
+                <w:sz w:val="20"/>
+                <w:szCs w:val="20"/>
+                <w:lang w:val="en-US"/>
+              </w:rPr>
+              <w:t xml:space="preserve">An error appeared access </w:t>
+            </w:r>
+            <w:proofErr w:type="gramStart"/>
+            <w:r>
+              <w:rPr>
+                <w:sz w:val="20"/>
+                <w:szCs w:val="20"/>
+                <w:lang w:val="en-US"/>
+              </w:rPr>
+              <w:t xml:space="preserve">not </w:t>
+            </w:r>
+            <w:proofErr w:type="spellStart"/>
+            <w:r>
+              <w:rPr>
+                <w:sz w:val="20"/>
+                <w:szCs w:val="20"/>
+                <w:lang w:val="en-US"/>
+              </w:rPr>
+              <w:t>authorise</w:t>
+            </w:r>
+            <w:proofErr w:type="spellEnd"/>
+            <w:proofErr w:type="gramEnd"/>
+          </w:p>
+        </w:tc>
+        <w:tc>
+          <w:tcPr>
+            <w:tcW w:w="2832" w:type="dxa"/>
+          </w:tcPr>
+          <w:p>
+            <w:pPr>
+              <w:jc w:val="center"/>
+              <w:cnfStyle w:val="000000000000" w:firstRow="0" w:lastRow="0" w:firstColumn="0" w:lastColumn="0" w:oddVBand="0" w:evenVBand="0" w:oddHBand="0" w:evenHBand="0" w:firstRowFirstColumn="0" w:firstRowLastColumn="0" w:lastRowFirstColumn="0" w:lastRowLastColumn="0"/>
+              <w:rPr>
+                <w:sz w:val="20"/>
+                <w:szCs w:val="20"/>
+              </w:rPr>
+            </w:pPr>
+            <w:proofErr w:type="spellStart"/>
+            <w:r>
+              <w:rPr>
+                <w:sz w:val="20"/>
+                <w:szCs w:val="20"/>
+              </w:rPr>
+              <w:t>None</w:t>
+            </w:r>
+            <w:proofErr w:type="spellEnd"/>
+          </w:p>
+        </w:tc>
+      </w:tr>
+      <w:tr>
+        <w:trPr>
+          <w:cnfStyle w:val="000000100000" w:firstRow="0" w:lastRow="0" w:firstColumn="0" w:lastColumn="0" w:oddVBand="0" w:evenVBand="0" w:oddHBand="1" w:evenHBand="0" w:firstRowFirstColumn="0" w:firstRowLastColumn="0" w:lastRowFirstColumn="0" w:lastRowLastColumn="0"/>
+        </w:trPr>
+        <w:tc>
+          <w:tcPr>
+            <w:cnfStyle w:val="001000000000" w:firstRow="0" w:lastRow="0" w:firstColumn="1" w:lastColumn="0" w:oddVBand="0" w:evenVBand="0" w:oddHBand="0" w:evenHBand="0" w:firstRowFirstColumn="0" w:firstRowLastColumn="0" w:lastRowFirstColumn="0" w:lastRowLastColumn="0"/>
+            <w:tcW w:w="2831" w:type="dxa"/>
+          </w:tcPr>
+          <w:p>
+            <w:pPr>
+              <w:jc w:val="center"/>
+              <w:rPr>
+                <w:sz w:val="20"/>
+                <w:szCs w:val="20"/>
+                <w:lang w:val="en-US"/>
+              </w:rPr>
+            </w:pPr>
+            <w:r>
+              <w:rPr>
+                <w:sz w:val="20"/>
+                <w:szCs w:val="20"/>
+                <w:lang w:val="en-US"/>
+              </w:rPr>
+              <w:t xml:space="preserve">Update a </w:t>
+            </w:r>
+            <w:r>
+              <w:rPr>
+                <w:sz w:val="20"/>
+                <w:szCs w:val="20"/>
+                <w:lang w:val="en-US"/>
+              </w:rPr>
+              <w:t>passenger</w:t>
+            </w:r>
+            <w:r>
+              <w:rPr>
+                <w:sz w:val="20"/>
+                <w:szCs w:val="20"/>
+                <w:lang w:val="en-US"/>
+              </w:rPr>
+              <w:t xml:space="preserve"> </w:t>
+            </w:r>
+            <w:r>
+              <w:rPr>
+                <w:sz w:val="20"/>
+                <w:szCs w:val="20"/>
+                <w:lang w:val="en-US"/>
+              </w:rPr>
+              <w:t>with a non-existent id or non-numeric id</w:t>
+            </w:r>
+          </w:p>
+        </w:tc>
+        <w:tc>
+          <w:tcPr>
+            <w:tcW w:w="2831" w:type="dxa"/>
+          </w:tcPr>
+          <w:p>
+            <w:pPr>
+              <w:jc w:val="center"/>
+              <w:cnfStyle w:val="000000100000" w:firstRow="0" w:lastRow="0" w:firstColumn="0" w:lastColumn="0" w:oddVBand="0" w:evenVBand="0" w:oddHBand="1" w:evenHBand="0" w:firstRowFirstColumn="0" w:firstRowLastColumn="0" w:lastRowFirstColumn="0" w:lastRowLastColumn="0"/>
+              <w:rPr>
+                <w:sz w:val="20"/>
+                <w:szCs w:val="20"/>
+                <w:lang w:val="en-US"/>
+              </w:rPr>
+            </w:pPr>
+            <w:r>
+              <w:rPr>
+                <w:sz w:val="20"/>
+                <w:szCs w:val="20"/>
+                <w:lang w:val="en-US"/>
+              </w:rPr>
+              <w:t xml:space="preserve">An error appeared access </w:t>
+            </w:r>
+            <w:proofErr w:type="gramStart"/>
+            <w:r>
+              <w:rPr>
+                <w:sz w:val="20"/>
+                <w:szCs w:val="20"/>
+                <w:lang w:val="en-US"/>
+              </w:rPr>
+              <w:t xml:space="preserve">not </w:t>
+            </w:r>
+            <w:proofErr w:type="spellStart"/>
+            <w:r>
+              <w:rPr>
+                <w:sz w:val="20"/>
+                <w:szCs w:val="20"/>
+                <w:lang w:val="en-US"/>
+              </w:rPr>
+              <w:t>authorise</w:t>
+            </w:r>
+            <w:proofErr w:type="spellEnd"/>
+            <w:proofErr w:type="gramEnd"/>
+          </w:p>
+        </w:tc>
+        <w:tc>
+          <w:tcPr>
+            <w:tcW w:w="2832" w:type="dxa"/>
+          </w:tcPr>
+          <w:p>
+            <w:pPr>
+              <w:jc w:val="center"/>
+              <w:cnfStyle w:val="000000100000" w:firstRow="0" w:lastRow="0" w:firstColumn="0" w:lastColumn="0" w:oddVBand="0" w:evenVBand="0" w:oddHBand="1" w:evenHBand="0" w:firstRowFirstColumn="0" w:firstRowLastColumn="0" w:lastRowFirstColumn="0" w:lastRowLastColumn="0"/>
+              <w:rPr>
+                <w:sz w:val="20"/>
+                <w:szCs w:val="20"/>
+                <w:lang w:val="en-US"/>
+              </w:rPr>
+            </w:pPr>
+            <w:r>
+              <w:rPr>
+                <w:sz w:val="20"/>
+                <w:szCs w:val="20"/>
+                <w:lang w:val="en-US"/>
+              </w:rPr>
+              <w:t xml:space="preserve">It was detected that this hacking casuistry was not correctly controlled in the </w:t>
+            </w:r>
+            <w:proofErr w:type="spellStart"/>
+            <w:r>
+              <w:rPr>
+                <w:sz w:val="20"/>
+                <w:szCs w:val="20"/>
+                <w:lang w:val="en-US"/>
+              </w:rPr>
+              <w:t>authorise</w:t>
+            </w:r>
+            <w:proofErr w:type="spellEnd"/>
+            <w:r>
+              <w:rPr>
+                <w:sz w:val="20"/>
+                <w:szCs w:val="20"/>
+                <w:lang w:val="en-US"/>
+              </w:rPr>
+              <w:t xml:space="preserve"> method</w:t>
+            </w:r>
           </w:p>
         </w:tc>
       </w:tr>
@@ -11211,6 +11839,9 @@
       <w:pPr>
         <w:ind w:left="360"/>
         <w:jc w:val="both"/>
+        <w:rPr>
+          <w:lang w:val="en-US"/>
+        </w:rPr>
       </w:pPr>
     </w:p>
     <w:p>
@@ -12169,6 +12800,7 @@
                 <w:szCs w:val="20"/>
                 <w:lang w:val="en-US"/>
               </w:rPr>
+              <w:lastRenderedPageBreak/>
               <w:t>Publish a booking with a valid travel class value (value within the values listed)</w:t>
             </w:r>
           </w:p>
@@ -12655,16 +13287,7 @@
                 <w:szCs w:val="20"/>
                 <w:lang w:val="en-US"/>
               </w:rPr>
-              <w:t xml:space="preserve"> by </w:t>
-            </w:r>
-            <w:r>
-              <w:rPr>
-                <w:sz w:val="20"/>
-                <w:szCs w:val="20"/>
-                <w:lang w:val="en-US"/>
-              </w:rPr>
-              <w:lastRenderedPageBreak/>
-              <w:t>restoring the default value of the price</w:t>
+              <w:t xml:space="preserve"> by restoring the default value of the price</w:t>
             </w:r>
           </w:p>
         </w:tc>
@@ -12687,7 +13310,6 @@
                 <w:sz w:val="20"/>
                 <w:szCs w:val="20"/>
               </w:rPr>
-              <w:lastRenderedPageBreak/>
               <w:t>None</w:t>
             </w:r>
             <w:proofErr w:type="spellEnd"/>
@@ -13288,7 +13910,39 @@
                 <w:szCs w:val="20"/>
                 <w:lang w:val="en-US"/>
               </w:rPr>
-              <w:t>Publish a passenger with all empty values</w:t>
+              <w:t>Publish</w:t>
+            </w:r>
+            <w:r>
+              <w:rPr>
+                <w:sz w:val="20"/>
+                <w:szCs w:val="20"/>
+                <w:lang w:val="en-US"/>
+              </w:rPr>
+              <w:t xml:space="preserve"> a </w:t>
+            </w:r>
+            <w:r>
+              <w:rPr>
+                <w:sz w:val="20"/>
+                <w:szCs w:val="20"/>
+                <w:lang w:val="en-US"/>
+              </w:rPr>
+              <w:t>booking</w:t>
+            </w:r>
+            <w:r>
+              <w:rPr>
+                <w:sz w:val="20"/>
+                <w:szCs w:val="20"/>
+                <w:lang w:val="en-US"/>
+              </w:rPr>
+              <w:t xml:space="preserve"> </w:t>
+            </w:r>
+            <w:r>
+              <w:rPr>
+                <w:sz w:val="20"/>
+                <w:szCs w:val="20"/>
+                <w:lang w:val="en-US"/>
+              </w:rPr>
+              <w:t>with a non-existent id or non-numeric id</w:t>
             </w:r>
           </w:p>
         </w:tc>
@@ -13312,8 +13966,28 @@
                 <w:szCs w:val="20"/>
                 <w:lang w:val="en-US"/>
               </w:rPr>
-              <w:t xml:space="preserve">The system prevented the passenger with a non-blocking error from posting </w:t>
-            </w:r>
+              <w:t xml:space="preserve">An error appeared access </w:t>
+            </w:r>
+            <w:proofErr w:type="gramStart"/>
+            <w:r>
+              <w:rPr>
+                <w:sz w:val="20"/>
+                <w:szCs w:val="20"/>
+                <w:lang w:val="en-US"/>
+              </w:rPr>
+              <w:t xml:space="preserve">not </w:t>
+            </w:r>
+            <w:proofErr w:type="spellStart"/>
+            <w:r>
+              <w:rPr>
+                <w:sz w:val="20"/>
+                <w:szCs w:val="20"/>
+                <w:lang w:val="en-US"/>
+              </w:rPr>
+              <w:t>authorise</w:t>
+            </w:r>
+            <w:proofErr w:type="spellEnd"/>
+            <w:proofErr w:type="gramEnd"/>
           </w:p>
         </w:tc>
         <w:tc>
@@ -13327,17 +14001,35 @@
               <w:rPr>
                 <w:sz w:val="20"/>
                 <w:szCs w:val="20"/>
-              </w:rPr>
-            </w:pPr>
+                <w:lang w:val="en-US"/>
+              </w:rPr>
+            </w:pPr>
+            <w:r>
+              <w:rPr>
+                <w:sz w:val="20"/>
+                <w:szCs w:val="20"/>
+                <w:lang w:val="en-US"/>
+              </w:rPr>
+              <w:t xml:space="preserve">It was detected that this hacking casuistry was not correctly controlled in the </w:t>
+            </w:r>
             <w:proofErr w:type="spellStart"/>
             <w:r>
               <w:rPr>
                 <w:sz w:val="20"/>
                 <w:szCs w:val="20"/>
-              </w:rPr>
-              <w:t>None</w:t>
+                <w:lang w:val="en-US"/>
+              </w:rPr>
+              <w:t>authorise</w:t>
             </w:r>
             <w:proofErr w:type="spellEnd"/>
+            <w:r>
+              <w:rPr>
+                <w:sz w:val="20"/>
+                <w:szCs w:val="20"/>
+                <w:lang w:val="en-US"/>
+              </w:rPr>
+              <w:t xml:space="preserve"> method</w:t>
+            </w:r>
           </w:p>
         </w:tc>
       </w:tr>
@@ -13362,15 +14054,7 @@
                 <w:szCs w:val="20"/>
                 <w:lang w:val="en-US"/>
               </w:rPr>
-              <w:t>Publish</w:t>
-            </w:r>
-            <w:r>
-              <w:rPr>
-                <w:sz w:val="20"/>
-                <w:szCs w:val="20"/>
-                <w:lang w:val="en-US"/>
-              </w:rPr>
-              <w:t xml:space="preserve"> a passenger with a full name that is too long</w:t>
+              <w:t>Publish a passenger with all empty values</w:t>
             </w:r>
           </w:p>
         </w:tc>
@@ -13394,7 +14078,7 @@
                 <w:szCs w:val="20"/>
                 <w:lang w:val="en-US"/>
               </w:rPr>
-              <w:t>The system prevented the passenger with a non-blocking error from posting</w:t>
+              <w:t xml:space="preserve">The system prevented the passenger with a non-blocking error from posting </w:t>
             </w:r>
           </w:p>
         </w:tc>
@@ -13455,7 +14139,7 @@
                 <w:szCs w:val="20"/>
                 <w:lang w:val="en-US"/>
               </w:rPr>
-              <w:t xml:space="preserve"> a passenger with the full name with non-Latino values</w:t>
+              <w:t xml:space="preserve"> a passenger with a full name that is too long</w:t>
             </w:r>
           </w:p>
         </w:tc>
@@ -13479,25 +14163,7 @@
                 <w:szCs w:val="20"/>
                 <w:lang w:val="en-US"/>
               </w:rPr>
-              <w:t xml:space="preserve">The system allowed the </w:t>
-            </w:r>
-            <w:proofErr w:type="gramStart"/>
-            <w:r>
-              <w:rPr>
-                <w:sz w:val="20"/>
-                <w:szCs w:val="20"/>
-                <w:lang w:val="en-US"/>
-              </w:rPr>
-              <w:t>passenger</w:t>
-            </w:r>
-            <w:proofErr w:type="gramEnd"/>
-            <w:r>
-              <w:rPr>
-                <w:sz w:val="20"/>
-                <w:szCs w:val="20"/>
-                <w:lang w:val="en-US"/>
-              </w:rPr>
-              <w:t xml:space="preserve"> to publish</w:t>
+              <w:t>The system prevented the passenger with a non-blocking error from posting</w:t>
             </w:r>
           </w:p>
         </w:tc>
@@ -13555,7 +14221,7 @@
                 <w:szCs w:val="20"/>
                 <w:lang w:val="en-US"/>
               </w:rPr>
-              <w:t xml:space="preserve"> a passenger with the full name with a valid Latin value</w:t>
+              <w:t xml:space="preserve"> a passenger with the full name with non-Latino values</w:t>
             </w:r>
           </w:p>
         </w:tc>
@@ -13658,7 +14324,7 @@
                 <w:szCs w:val="20"/>
                 <w:lang w:val="en-US"/>
               </w:rPr>
-              <w:t xml:space="preserve"> a passenger with an invalid email</w:t>
+              <w:t xml:space="preserve"> a passenger with the full name with a valid Latin value</w:t>
             </w:r>
           </w:p>
         </w:tc>
@@ -13682,7 +14348,25 @@
                 <w:szCs w:val="20"/>
                 <w:lang w:val="en-US"/>
               </w:rPr>
-              <w:t>The system prevented the passenger with a non-blocking error from posting</w:t>
+              <w:t xml:space="preserve">The system allowed the </w:t>
+            </w:r>
+            <w:proofErr w:type="gramStart"/>
+            <w:r>
+              <w:rPr>
+                <w:sz w:val="20"/>
+                <w:szCs w:val="20"/>
+                <w:lang w:val="en-US"/>
+              </w:rPr>
+              <w:t>passenger</w:t>
+            </w:r>
+            <w:proofErr w:type="gramEnd"/>
+            <w:r>
+              <w:rPr>
+                <w:sz w:val="20"/>
+                <w:szCs w:val="20"/>
+                <w:lang w:val="en-US"/>
+              </w:rPr>
+              <w:t xml:space="preserve"> to publish</w:t>
             </w:r>
           </w:p>
         </w:tc>
@@ -13740,7 +14424,7 @@
                 <w:szCs w:val="20"/>
                 <w:lang w:val="en-US"/>
               </w:rPr>
-              <w:t xml:space="preserve"> a passenger with a valid email address</w:t>
+              <w:t xml:space="preserve"> a passenger with an invalid email</w:t>
             </w:r>
           </w:p>
         </w:tc>
@@ -13764,25 +14448,7 @@
                 <w:szCs w:val="20"/>
                 <w:lang w:val="en-US"/>
               </w:rPr>
-              <w:t xml:space="preserve">The system allowed the </w:t>
-            </w:r>
-            <w:proofErr w:type="gramStart"/>
-            <w:r>
-              <w:rPr>
-                <w:sz w:val="20"/>
-                <w:szCs w:val="20"/>
-                <w:lang w:val="en-US"/>
-              </w:rPr>
-              <w:t>passenger</w:t>
-            </w:r>
-            <w:proofErr w:type="gramEnd"/>
-            <w:r>
-              <w:rPr>
-                <w:sz w:val="20"/>
-                <w:szCs w:val="20"/>
-                <w:lang w:val="en-US"/>
-              </w:rPr>
-              <w:t xml:space="preserve"> to publish</w:t>
+              <w:t>The system prevented the passenger with a non-blocking error from posting</w:t>
             </w:r>
           </w:p>
         </w:tc>
@@ -13843,7 +14509,7 @@
                 <w:szCs w:val="20"/>
                 <w:lang w:val="en-US"/>
               </w:rPr>
-              <w:t xml:space="preserve"> a passenger with an invalid passport</w:t>
+              <w:t xml:space="preserve"> a passenger with a valid email address</w:t>
             </w:r>
           </w:p>
         </w:tc>
@@ -13867,7 +14533,7 @@
                 <w:szCs w:val="20"/>
                 <w:lang w:val="en-US"/>
               </w:rPr>
-              <w:t xml:space="preserve">The system prevented the </w:t>
+              <w:t xml:space="preserve">The system allowed the </w:t>
             </w:r>
             <w:proofErr w:type="gramStart"/>
             <w:r>
@@ -13885,7 +14551,7 @@
                 <w:szCs w:val="20"/>
                 <w:lang w:val="en-US"/>
               </w:rPr>
-              <w:t xml:space="preserve"> from posting with a non-blocking error indicating that they should follow the format</w:t>
+              <w:t xml:space="preserve"> to publish</w:t>
             </w:r>
           </w:p>
         </w:tc>
@@ -13943,7 +14609,7 @@
                 <w:szCs w:val="20"/>
                 <w:lang w:val="en-US"/>
               </w:rPr>
-              <w:t xml:space="preserve"> a passenger with a valid passport</w:t>
+              <w:t xml:space="preserve"> a passenger with an invalid passport</w:t>
             </w:r>
           </w:p>
         </w:tc>
@@ -13967,7 +14633,7 @@
                 <w:szCs w:val="20"/>
                 <w:lang w:val="en-US"/>
               </w:rPr>
-              <w:t xml:space="preserve">The system allowed the </w:t>
+              <w:t xml:space="preserve">The system prevented the </w:t>
             </w:r>
             <w:proofErr w:type="gramStart"/>
             <w:r>
@@ -13985,7 +14651,16 @@
                 <w:szCs w:val="20"/>
                 <w:lang w:val="en-US"/>
               </w:rPr>
-              <w:t xml:space="preserve"> to publish</w:t>
+              <w:t xml:space="preserve"> from posting with a </w:t>
+            </w:r>
+            <w:r>
+              <w:rPr>
+                <w:sz w:val="20"/>
+                <w:szCs w:val="20"/>
+                <w:lang w:val="en-US"/>
+              </w:rPr>
+              <w:lastRenderedPageBreak/>
+              <w:t>non-blocking error indicating that they should follow the format</w:t>
             </w:r>
           </w:p>
         </w:tc>
@@ -14008,6 +14683,7 @@
                 <w:sz w:val="20"/>
                 <w:szCs w:val="20"/>
               </w:rPr>
+              <w:lastRenderedPageBreak/>
               <w:t>None</w:t>
             </w:r>
             <w:proofErr w:type="spellEnd"/>
@@ -14046,7 +14722,7 @@
                 <w:szCs w:val="20"/>
                 <w:lang w:val="en-US"/>
               </w:rPr>
-              <w:t xml:space="preserve"> a passenger with an invalid birthday</w:t>
+              <w:t xml:space="preserve"> a passenger with a valid passport</w:t>
             </w:r>
           </w:p>
         </w:tc>
@@ -14070,7 +14746,7 @@
                 <w:szCs w:val="20"/>
                 <w:lang w:val="en-US"/>
               </w:rPr>
-              <w:t xml:space="preserve">The system prevented the </w:t>
+              <w:t xml:space="preserve">The system allowed the </w:t>
             </w:r>
             <w:proofErr w:type="gramStart"/>
             <w:r>
@@ -14088,7 +14764,7 @@
                 <w:szCs w:val="20"/>
                 <w:lang w:val="en-US"/>
               </w:rPr>
-              <w:t xml:space="preserve"> from posting with a non-blocking error indicating that they should follow the format</w:t>
+              <w:t xml:space="preserve"> to publish</w:t>
             </w:r>
           </w:p>
         </w:tc>
@@ -14146,7 +14822,7 @@
                 <w:szCs w:val="20"/>
                 <w:lang w:val="en-US"/>
               </w:rPr>
-              <w:t xml:space="preserve"> a passenger with a future birthday</w:t>
+              <w:t xml:space="preserve"> a passenger with an invalid birthday</w:t>
             </w:r>
           </w:p>
         </w:tc>
@@ -14170,7 +14846,25 @@
                 <w:szCs w:val="20"/>
                 <w:lang w:val="en-US"/>
               </w:rPr>
-              <w:t>The system prevented the passenger from posting a non-blocking error indicating that it must have been in the past</w:t>
+              <w:t xml:space="preserve">The system prevented the </w:t>
+            </w:r>
+            <w:proofErr w:type="gramStart"/>
+            <w:r>
+              <w:rPr>
+                <w:sz w:val="20"/>
+                <w:szCs w:val="20"/>
+                <w:lang w:val="en-US"/>
+              </w:rPr>
+              <w:t>passenger</w:t>
+            </w:r>
+            <w:proofErr w:type="gramEnd"/>
+            <w:r>
+              <w:rPr>
+                <w:sz w:val="20"/>
+                <w:szCs w:val="20"/>
+                <w:lang w:val="en-US"/>
+              </w:rPr>
+              <w:t xml:space="preserve"> from posting with a non-blocking error indicating that they should follow the format</w:t>
             </w:r>
           </w:p>
         </w:tc>
@@ -14231,7 +14925,7 @@
                 <w:szCs w:val="20"/>
                 <w:lang w:val="en-US"/>
               </w:rPr>
-              <w:t xml:space="preserve"> a passenger with a past birthday</w:t>
+              <w:t xml:space="preserve"> a passenger with a future birthday</w:t>
             </w:r>
           </w:p>
         </w:tc>
@@ -14255,25 +14949,7 @@
                 <w:szCs w:val="20"/>
                 <w:lang w:val="en-US"/>
               </w:rPr>
-              <w:t xml:space="preserve">The system allowed the </w:t>
-            </w:r>
-            <w:proofErr w:type="gramStart"/>
-            <w:r>
-              <w:rPr>
-                <w:sz w:val="20"/>
-                <w:szCs w:val="20"/>
-                <w:lang w:val="en-US"/>
-              </w:rPr>
-              <w:t>passenger</w:t>
-            </w:r>
-            <w:proofErr w:type="gramEnd"/>
-            <w:r>
-              <w:rPr>
-                <w:sz w:val="20"/>
-                <w:szCs w:val="20"/>
-                <w:lang w:val="en-US"/>
-              </w:rPr>
-              <w:t xml:space="preserve"> to publish</w:t>
+              <w:t>The system prevented the passenger from posting a non-blocking error indicating that it must have been in the past</w:t>
             </w:r>
           </w:p>
         </w:tc>
@@ -14331,7 +15007,7 @@
                 <w:szCs w:val="20"/>
                 <w:lang w:val="en-US"/>
               </w:rPr>
-              <w:t xml:space="preserve"> a passenger with no specified special needs</w:t>
+              <w:t xml:space="preserve"> a passenger with a past birthday</w:t>
             </w:r>
           </w:p>
         </w:tc>
@@ -14355,7 +15031,25 @@
                 <w:szCs w:val="20"/>
                 <w:lang w:val="en-US"/>
               </w:rPr>
-              <w:t>The system allowed the passenger to be published as it is an optional value</w:t>
+              <w:t xml:space="preserve">The system allowed the </w:t>
+            </w:r>
+            <w:proofErr w:type="gramStart"/>
+            <w:r>
+              <w:rPr>
+                <w:sz w:val="20"/>
+                <w:szCs w:val="20"/>
+                <w:lang w:val="en-US"/>
+              </w:rPr>
+              <w:t>passenger</w:t>
+            </w:r>
+            <w:proofErr w:type="gramEnd"/>
+            <w:r>
+              <w:rPr>
+                <w:sz w:val="20"/>
+                <w:szCs w:val="20"/>
+                <w:lang w:val="en-US"/>
+              </w:rPr>
+              <w:t xml:space="preserve"> to publish</w:t>
             </w:r>
           </w:p>
         </w:tc>
@@ -14408,7 +15102,6 @@
                 <w:szCs w:val="20"/>
                 <w:lang w:val="en-US"/>
               </w:rPr>
-              <w:lastRenderedPageBreak/>
               <w:t>Publish</w:t>
             </w:r>
             <w:r>
@@ -14417,7 +15110,7 @@
                 <w:szCs w:val="20"/>
                 <w:lang w:val="en-US"/>
               </w:rPr>
-              <w:t xml:space="preserve"> a passenger with specified special needs over the 50-character limit</w:t>
+              <w:t xml:space="preserve"> a passenger with no specified special needs</w:t>
             </w:r>
           </w:p>
         </w:tc>
@@ -14441,7 +15134,7 @@
                 <w:szCs w:val="20"/>
                 <w:lang w:val="en-US"/>
               </w:rPr>
-              <w:t xml:space="preserve">The system prevented the passenger with a non-blocking error from posting </w:t>
+              <w:t>The system allowed the passenger to be published as it is an optional value</w:t>
             </w:r>
           </w:p>
         </w:tc>
@@ -14491,15 +15184,15 @@
                 <w:szCs w:val="20"/>
                 <w:lang w:val="en-US"/>
               </w:rPr>
-              <w:t>publish</w:t>
-            </w:r>
-            <w:r>
-              <w:rPr>
-                <w:sz w:val="20"/>
-                <w:szCs w:val="20"/>
-                <w:lang w:val="en-US"/>
-              </w:rPr>
-              <w:t xml:space="preserve"> a passenger with specified special needs within the allowed range of characters</w:t>
+              <w:t>Publish</w:t>
+            </w:r>
+            <w:r>
+              <w:rPr>
+                <w:sz w:val="20"/>
+                <w:szCs w:val="20"/>
+                <w:lang w:val="en-US"/>
+              </w:rPr>
+              <w:t xml:space="preserve"> a passenger with specified special needs over the 50-character limit</w:t>
             </w:r>
           </w:p>
         </w:tc>
@@ -14523,33 +15216,7 @@
                 <w:szCs w:val="20"/>
                 <w:lang w:val="en-US"/>
               </w:rPr>
-              <w:t xml:space="preserve">The system allowed the </w:t>
-            </w:r>
-            <w:proofErr w:type="gramStart"/>
-            <w:r>
-              <w:rPr>
-                <w:sz w:val="20"/>
-                <w:szCs w:val="20"/>
-                <w:lang w:val="en-US"/>
-              </w:rPr>
-              <w:t>passenger</w:t>
-            </w:r>
-            <w:proofErr w:type="gramEnd"/>
-            <w:r>
-              <w:rPr>
-                <w:sz w:val="20"/>
-                <w:szCs w:val="20"/>
-                <w:lang w:val="en-US"/>
-              </w:rPr>
-              <w:t xml:space="preserve"> to </w:t>
-            </w:r>
-            <w:r>
-              <w:rPr>
-                <w:sz w:val="20"/>
-                <w:szCs w:val="20"/>
-                <w:lang w:val="en-US"/>
-              </w:rPr>
-              <w:t>publish</w:t>
+              <w:t xml:space="preserve">The system prevented the passenger with a non-blocking error from posting </w:t>
             </w:r>
           </w:p>
         </w:tc>
@@ -14610,6 +15277,114 @@
                 <w:szCs w:val="20"/>
                 <w:lang w:val="en-US"/>
               </w:rPr>
+              <w:t xml:space="preserve"> a passenger with specified special needs within the allowed range of characters</w:t>
+            </w:r>
+          </w:p>
+        </w:tc>
+        <w:tc>
+          <w:tcPr>
+            <w:tcW w:w="2831" w:type="dxa"/>
+          </w:tcPr>
+          <w:p>
+            <w:pPr>
+              <w:jc w:val="center"/>
+              <w:cnfStyle w:val="000000100000" w:firstRow="0" w:lastRow="0" w:firstColumn="0" w:lastColumn="0" w:oddVBand="0" w:evenVBand="0" w:oddHBand="1" w:evenHBand="0" w:firstRowFirstColumn="0" w:firstRowLastColumn="0" w:lastRowFirstColumn="0" w:lastRowLastColumn="0"/>
+              <w:rPr>
+                <w:sz w:val="20"/>
+                <w:szCs w:val="20"/>
+                <w:lang w:val="en-US"/>
+              </w:rPr>
+            </w:pPr>
+            <w:r>
+              <w:rPr>
+                <w:sz w:val="20"/>
+                <w:szCs w:val="20"/>
+                <w:lang w:val="en-US"/>
+              </w:rPr>
+              <w:t xml:space="preserve">The system allowed the </w:t>
+            </w:r>
+            <w:proofErr w:type="gramStart"/>
+            <w:r>
+              <w:rPr>
+                <w:sz w:val="20"/>
+                <w:szCs w:val="20"/>
+                <w:lang w:val="en-US"/>
+              </w:rPr>
+              <w:t>passenger</w:t>
+            </w:r>
+            <w:proofErr w:type="gramEnd"/>
+            <w:r>
+              <w:rPr>
+                <w:sz w:val="20"/>
+                <w:szCs w:val="20"/>
+                <w:lang w:val="en-US"/>
+              </w:rPr>
+              <w:t xml:space="preserve"> to </w:t>
+            </w:r>
+            <w:r>
+              <w:rPr>
+                <w:sz w:val="20"/>
+                <w:szCs w:val="20"/>
+                <w:lang w:val="en-US"/>
+              </w:rPr>
+              <w:t>publish</w:t>
+            </w:r>
+          </w:p>
+        </w:tc>
+        <w:tc>
+          <w:tcPr>
+            <w:tcW w:w="2832" w:type="dxa"/>
+          </w:tcPr>
+          <w:p>
+            <w:pPr>
+              <w:jc w:val="center"/>
+              <w:cnfStyle w:val="000000100000" w:firstRow="0" w:lastRow="0" w:firstColumn="0" w:lastColumn="0" w:oddVBand="0" w:evenVBand="0" w:oddHBand="1" w:evenHBand="0" w:firstRowFirstColumn="0" w:firstRowLastColumn="0" w:lastRowFirstColumn="0" w:lastRowLastColumn="0"/>
+              <w:rPr>
+                <w:sz w:val="20"/>
+                <w:szCs w:val="20"/>
+              </w:rPr>
+            </w:pPr>
+            <w:proofErr w:type="spellStart"/>
+            <w:r>
+              <w:rPr>
+                <w:sz w:val="20"/>
+                <w:szCs w:val="20"/>
+              </w:rPr>
+              <w:t>None</w:t>
+            </w:r>
+            <w:proofErr w:type="spellEnd"/>
+          </w:p>
+        </w:tc>
+      </w:tr>
+      <w:tr>
+        <w:tc>
+          <w:tcPr>
+            <w:cnfStyle w:val="001000000000" w:firstRow="0" w:lastRow="0" w:firstColumn="1" w:lastColumn="0" w:oddVBand="0" w:evenVBand="0" w:oddHBand="0" w:evenHBand="0" w:firstRowFirstColumn="0" w:firstRowLastColumn="0" w:lastRowFirstColumn="0" w:lastRowLastColumn="0"/>
+            <w:tcW w:w="2831" w:type="dxa"/>
+          </w:tcPr>
+          <w:p>
+            <w:pPr>
+              <w:jc w:val="center"/>
+              <w:rPr>
+                <w:sz w:val="20"/>
+                <w:szCs w:val="20"/>
+                <w:lang w:val="en-US"/>
+              </w:rPr>
+            </w:pPr>
+            <w:r>
+              <w:rPr>
+                <w:sz w:val="20"/>
+                <w:szCs w:val="20"/>
+                <w:lang w:val="en-US"/>
+              </w:rPr>
+              <w:t>publish</w:t>
+            </w:r>
+            <w:r>
+              <w:rPr>
+                <w:sz w:val="20"/>
+                <w:szCs w:val="20"/>
+                <w:lang w:val="en-US"/>
+              </w:rPr>
               <w:t xml:space="preserve"> a passenger without being a system-authorized </w:t>
             </w:r>
             <w:r>
@@ -14629,7 +15404,7 @@
           <w:p>
             <w:pPr>
               <w:jc w:val="center"/>
-              <w:cnfStyle w:val="000000100000" w:firstRow="0" w:lastRow="0" w:firstColumn="0" w:lastColumn="0" w:oddVBand="0" w:evenVBand="0" w:oddHBand="1" w:evenHBand="0" w:firstRowFirstColumn="0" w:firstRowLastColumn="0" w:lastRowFirstColumn="0" w:lastRowLastColumn="0"/>
+              <w:cnfStyle w:val="000000000000" w:firstRow="0" w:lastRow="0" w:firstColumn="0" w:lastColumn="0" w:oddVBand="0" w:evenVBand="0" w:oddHBand="0" w:evenHBand="0" w:firstRowFirstColumn="0" w:firstRowLastColumn="0" w:lastRowFirstColumn="0" w:lastRowLastColumn="0"/>
               <w:rPr>
                 <w:sz w:val="20"/>
                 <w:szCs w:val="20"/>
@@ -14673,7 +15448,7 @@
           <w:p>
             <w:pPr>
               <w:jc w:val="center"/>
-              <w:cnfStyle w:val="000000100000" w:firstRow="0" w:lastRow="0" w:firstColumn="0" w:lastColumn="0" w:oddVBand="0" w:evenVBand="0" w:oddHBand="1" w:evenHBand="0" w:firstRowFirstColumn="0" w:firstRowLastColumn="0" w:lastRowFirstColumn="0" w:lastRowLastColumn="0"/>
+              <w:cnfStyle w:val="000000000000" w:firstRow="0" w:lastRow="0" w:firstColumn="0" w:lastColumn="0" w:oddVBand="0" w:evenVBand="0" w:oddHBand="0" w:evenHBand="0" w:firstRowFirstColumn="0" w:firstRowLastColumn="0" w:lastRowFirstColumn="0" w:lastRowLastColumn="0"/>
               <w:rPr>
                 <w:sz w:val="20"/>
                 <w:szCs w:val="20"/>
@@ -14692,6 +15467,9 @@
         </w:tc>
       </w:tr>
       <w:tr>
+        <w:trPr>
+          <w:cnfStyle w:val="000000100000" w:firstRow="0" w:lastRow="0" w:firstColumn="0" w:lastColumn="0" w:oddVBand="0" w:evenVBand="0" w:oddHBand="1" w:evenHBand="0" w:firstRowFirstColumn="0" w:firstRowLastColumn="0" w:lastRowFirstColumn="0" w:lastRowLastColumn="0"/>
+        </w:trPr>
         <w:tc>
           <w:tcPr>
             <w:cnfStyle w:val="001000000000" w:firstRow="0" w:lastRow="0" w:firstColumn="1" w:lastColumn="0" w:oddVBand="0" w:evenVBand="0" w:oddHBand="0" w:evenHBand="0" w:firstRowFirstColumn="0" w:firstRowLastColumn="0" w:lastRowFirstColumn="0" w:lastRowLastColumn="0"/>
@@ -14739,7 +15517,7 @@
           <w:p>
             <w:pPr>
               <w:jc w:val="center"/>
-              <w:cnfStyle w:val="000000000000" w:firstRow="0" w:lastRow="0" w:firstColumn="0" w:lastColumn="0" w:oddVBand="0" w:evenVBand="0" w:oddHBand="0" w:evenHBand="0" w:firstRowFirstColumn="0" w:firstRowLastColumn="0" w:lastRowFirstColumn="0" w:lastRowLastColumn="0"/>
+              <w:cnfStyle w:val="000000100000" w:firstRow="0" w:lastRow="0" w:firstColumn="0" w:lastColumn="0" w:oddVBand="0" w:evenVBand="0" w:oddHBand="1" w:evenHBand="0" w:firstRowFirstColumn="0" w:firstRowLastColumn="0" w:lastRowFirstColumn="0" w:lastRowLastColumn="0"/>
               <w:rPr>
                 <w:sz w:val="20"/>
                 <w:szCs w:val="20"/>
@@ -14783,31 +15561,165 @@
           <w:p>
             <w:pPr>
               <w:jc w:val="center"/>
+              <w:cnfStyle w:val="000000100000" w:firstRow="0" w:lastRow="0" w:firstColumn="0" w:lastColumn="0" w:oddVBand="0" w:evenVBand="0" w:oddHBand="1" w:evenHBand="0" w:firstRowFirstColumn="0" w:firstRowLastColumn="0" w:lastRowFirstColumn="0" w:lastRowLastColumn="0"/>
+              <w:rPr>
+                <w:sz w:val="20"/>
+                <w:szCs w:val="20"/>
+              </w:rPr>
+            </w:pPr>
+            <w:proofErr w:type="spellStart"/>
+            <w:r>
+              <w:rPr>
+                <w:sz w:val="20"/>
+                <w:szCs w:val="20"/>
+              </w:rPr>
+              <w:t>None</w:t>
+            </w:r>
+            <w:proofErr w:type="spellEnd"/>
+          </w:p>
+        </w:tc>
+      </w:tr>
+      <w:tr>
+        <w:tc>
+          <w:tcPr>
+            <w:cnfStyle w:val="001000000000" w:firstRow="0" w:lastRow="0" w:firstColumn="1" w:lastColumn="0" w:oddVBand="0" w:evenVBand="0" w:oddHBand="0" w:evenHBand="0" w:firstRowFirstColumn="0" w:firstRowLastColumn="0" w:lastRowFirstColumn="0" w:lastRowLastColumn="0"/>
+            <w:tcW w:w="2831" w:type="dxa"/>
+          </w:tcPr>
+          <w:p>
+            <w:pPr>
+              <w:jc w:val="center"/>
+              <w:rPr>
+                <w:sz w:val="20"/>
+                <w:szCs w:val="20"/>
+                <w:lang w:val="en-US"/>
+              </w:rPr>
+            </w:pPr>
+            <w:r>
+              <w:rPr>
+                <w:sz w:val="20"/>
+                <w:szCs w:val="20"/>
+                <w:lang w:val="en-US"/>
+              </w:rPr>
+              <w:t xml:space="preserve">Publish a </w:t>
+            </w:r>
+            <w:r>
+              <w:rPr>
+                <w:sz w:val="20"/>
+                <w:szCs w:val="20"/>
+                <w:lang w:val="en-US"/>
+              </w:rPr>
+              <w:t>passenger</w:t>
+            </w:r>
+            <w:r>
+              <w:rPr>
+                <w:sz w:val="20"/>
+                <w:szCs w:val="20"/>
+                <w:lang w:val="en-US"/>
+              </w:rPr>
+              <w:t xml:space="preserve"> </w:t>
+            </w:r>
+            <w:r>
+              <w:rPr>
+                <w:sz w:val="20"/>
+                <w:szCs w:val="20"/>
+                <w:lang w:val="en-US"/>
+              </w:rPr>
+              <w:t>with a non-existent id or non-numeric id</w:t>
+            </w:r>
+          </w:p>
+        </w:tc>
+        <w:tc>
+          <w:tcPr>
+            <w:tcW w:w="2831" w:type="dxa"/>
+          </w:tcPr>
+          <w:p>
+            <w:pPr>
+              <w:jc w:val="center"/>
               <w:cnfStyle w:val="000000000000" w:firstRow="0" w:lastRow="0" w:firstColumn="0" w:lastColumn="0" w:oddVBand="0" w:evenVBand="0" w:oddHBand="0" w:evenHBand="0" w:firstRowFirstColumn="0" w:firstRowLastColumn="0" w:lastRowFirstColumn="0" w:lastRowLastColumn="0"/>
               <w:rPr>
                 <w:sz w:val="20"/>
                 <w:szCs w:val="20"/>
-              </w:rPr>
-            </w:pPr>
+                <w:lang w:val="en-US"/>
+              </w:rPr>
+            </w:pPr>
+            <w:r>
+              <w:rPr>
+                <w:sz w:val="20"/>
+                <w:szCs w:val="20"/>
+                <w:lang w:val="en-US"/>
+              </w:rPr>
+              <w:t xml:space="preserve">An error appeared access </w:t>
+            </w:r>
+            <w:proofErr w:type="gramStart"/>
+            <w:r>
+              <w:rPr>
+                <w:sz w:val="20"/>
+                <w:szCs w:val="20"/>
+                <w:lang w:val="en-US"/>
+              </w:rPr>
+              <w:t xml:space="preserve">not </w:t>
+            </w:r>
             <w:proofErr w:type="spellStart"/>
             <w:r>
               <w:rPr>
                 <w:sz w:val="20"/>
                 <w:szCs w:val="20"/>
-              </w:rPr>
-              <w:t>None</w:t>
+                <w:lang w:val="en-US"/>
+              </w:rPr>
+              <w:t>authorise</w:t>
             </w:r>
             <w:proofErr w:type="spellEnd"/>
+            <w:proofErr w:type="gramEnd"/>
+          </w:p>
+        </w:tc>
+        <w:tc>
+          <w:tcPr>
+            <w:tcW w:w="2832" w:type="dxa"/>
+          </w:tcPr>
+          <w:p>
+            <w:pPr>
+              <w:jc w:val="center"/>
+              <w:cnfStyle w:val="000000000000" w:firstRow="0" w:lastRow="0" w:firstColumn="0" w:lastColumn="0" w:oddVBand="0" w:evenVBand="0" w:oddHBand="0" w:evenHBand="0" w:firstRowFirstColumn="0" w:firstRowLastColumn="0" w:lastRowFirstColumn="0" w:lastRowLastColumn="0"/>
+              <w:rPr>
+                <w:sz w:val="20"/>
+                <w:szCs w:val="20"/>
+                <w:lang w:val="en-US"/>
+              </w:rPr>
+            </w:pPr>
+            <w:r>
+              <w:rPr>
+                <w:sz w:val="20"/>
+                <w:szCs w:val="20"/>
+                <w:lang w:val="en-US"/>
+              </w:rPr>
+              <w:t xml:space="preserve">It was detected that this hacking casuistry was not correctly controlled in the </w:t>
+            </w:r>
+            <w:proofErr w:type="spellStart"/>
+            <w:r>
+              <w:rPr>
+                <w:sz w:val="20"/>
+                <w:szCs w:val="20"/>
+                <w:lang w:val="en-US"/>
+              </w:rPr>
+              <w:t>authorise</w:t>
+            </w:r>
+            <w:proofErr w:type="spellEnd"/>
+            <w:r>
+              <w:rPr>
+                <w:sz w:val="20"/>
+                <w:szCs w:val="20"/>
+                <w:lang w:val="en-US"/>
+              </w:rPr>
+              <w:t xml:space="preserve"> method</w:t>
+            </w:r>
           </w:p>
         </w:tc>
       </w:tr>
     </w:tbl>
-    <w:p/>
     <w:p>
       <w:pPr>
         <w:rPr>
-          <w:b/>
-          <w:bCs/>
+          <w:lang w:val="en-US"/>
         </w:rPr>
       </w:pPr>
     </w:p>
@@ -14816,6 +15728,7 @@
         <w:rPr>
           <w:b/>
           <w:bCs/>
+          <w:lang w:val="en-US"/>
         </w:rPr>
       </w:pPr>
     </w:p>
@@ -14824,6 +15737,7 @@
         <w:rPr>
           <w:b/>
           <w:bCs/>
+          <w:lang w:val="en-US"/>
         </w:rPr>
       </w:pPr>
     </w:p>
@@ -14832,6 +15746,7 @@
         <w:rPr>
           <w:b/>
           <w:bCs/>
+          <w:lang w:val="en-US"/>
         </w:rPr>
       </w:pPr>
     </w:p>
@@ -14840,6 +15755,7 @@
         <w:rPr>
           <w:b/>
           <w:bCs/>
+          <w:lang w:val="en-US"/>
         </w:rPr>
       </w:pPr>
     </w:p>
@@ -14848,6 +15764,7 @@
         <w:rPr>
           <w:b/>
           <w:bCs/>
+          <w:lang w:val="en-US"/>
         </w:rPr>
       </w:pPr>
     </w:p>
@@ -14856,6 +15773,7 @@
         <w:rPr>
           <w:b/>
           <w:bCs/>
+          <w:lang w:val="en-US"/>
         </w:rPr>
       </w:pPr>
     </w:p>
@@ -14864,73 +15782,25 @@
         <w:rPr>
           <w:b/>
           <w:bCs/>
+          <w:lang w:val="en-US"/>
         </w:rPr>
       </w:pPr>
     </w:p>
     <w:p>
       <w:pPr>
         <w:rPr>
-          <w:b/>
-          <w:bCs/>
+          <w:lang w:val="en-US"/>
         </w:rPr>
       </w:pPr>
+      <w:bookmarkStart w:id="8" w:name="_Toc199145013"/>
     </w:p>
     <w:p>
       <w:pPr>
         <w:rPr>
-          <w:b/>
-          <w:bCs/>
+          <w:lang w:val="en-US"/>
         </w:rPr>
       </w:pPr>
     </w:p>
-    <w:p>
-      <w:pPr>
-        <w:rPr>
-          <w:b/>
-          <w:bCs/>
-        </w:rPr>
-      </w:pPr>
-    </w:p>
-    <w:p>
-      <w:pPr>
-        <w:rPr>
-          <w:b/>
-          <w:bCs/>
-        </w:rPr>
-      </w:pPr>
-    </w:p>
-    <w:p>
-      <w:pPr>
-        <w:rPr>
-          <w:b/>
-          <w:bCs/>
-        </w:rPr>
-      </w:pPr>
-    </w:p>
-    <w:p>
-      <w:pPr>
-        <w:rPr>
-          <w:b/>
-          <w:bCs/>
-        </w:rPr>
-      </w:pPr>
-    </w:p>
-    <w:p>
-      <w:pPr>
-        <w:rPr>
-          <w:b/>
-          <w:bCs/>
-        </w:rPr>
-      </w:pPr>
-    </w:p>
-    <w:p>
-      <w:pPr>
-        <w:pStyle w:val="Ttulo1"/>
-      </w:pPr>
-      <w:bookmarkStart w:id="8" w:name="_Toc199145013"/>
-    </w:p>
-    <w:p/>
-    <w:p/>
     <w:p>
       <w:pPr>
         <w:pStyle w:val="Ttulo1"/>

</xml_diff>